<commit_message>
Início da parte do Farmacêutico
</commit_message>
<xml_diff>
--- a/Documentação.docx
+++ b/Documentação.docx
@@ -1867,7 +1867,13 @@
         <w:jc w:val="both"/>
       </w:pPr>
       <w:r>
-        <w:t xml:space="preserve">A lista de requisitos foi criada com base na análise da documentação de requisitos do sistema proposto. </w:t>
+        <w:t xml:space="preserve">A lista de requisitos foi criada com base na análise da documentação de </w:t>
+      </w:r>
+      <w:r>
+        <w:t>estudo de caso</w:t>
+      </w:r>
+      <w:r>
+        <w:t xml:space="preserve"> do sistema proposto. </w:t>
       </w:r>
       <w:r>
         <w:t>Para tal definição desses requisitos, baseou-se na diferença entre Requisitos Funcionais e Requisitos Não Funcionais</w:t>
@@ -1903,7 +1909,32 @@
         <w:jc w:val="both"/>
       </w:pPr>
       <w:r>
-        <w:t>Para uma melhor compreensão do sistema e quem irá interagir com ele, foi criado um Diagrama de Caso de Uso baseado nos requisitos descritos.</w:t>
+        <w:t>Para uma melhor compreensão do sistema e quem irá interagir com ele, foi criado um Diagrama de Caso de Uso</w:t>
+      </w:r>
+      <w:r>
+        <w:t>, conforme os usuários principais listados e o que o sistema necessita fazer</w:t>
+      </w:r>
+      <w:r>
+        <w:t>.</w:t>
+      </w:r>
+    </w:p>
+    <w:p>
+      <w:pPr>
+        <w:spacing w:after="0" w:line="240" w:lineRule="auto"/>
+        <w:ind w:firstLine="709"/>
+        <w:jc w:val="center"/>
+        <w:rPr>
+          <w:noProof/>
+        </w:rPr>
+      </w:pPr>
+      <w:r>
+        <w:rPr>
+          <w:b/>
+          <w:bCs/>
+          <w:sz w:val="20"/>
+          <w:szCs w:val="20"/>
+        </w:rPr>
+        <w:t>Figura x – Diagrama de Caso de Uso dos Requisitos do Sistema</w:t>
       </w:r>
     </w:p>
     <w:p>
@@ -1922,20 +1953,15 @@
         <w:rPr>
           <w:b/>
           <w:bCs/>
+          <w:noProof/>
           <w:sz w:val="20"/>
           <w:szCs w:val="20"/>
         </w:rPr>
-        <w:t>Figura x – Diagrama de Caso de Uso dos Requisitos do Sistema</w:t>
-      </w:r>
-      <w:r>
-        <w:rPr>
-          <w:noProof/>
-        </w:rPr>
         <w:drawing>
-          <wp:inline distT="0" distB="0" distL="0" distR="0" wp14:anchorId="50F5414C" wp14:editId="6436161B">
-            <wp:extent cx="5274584" cy="5029200"/>
-            <wp:effectExtent l="0" t="0" r="2540" b="0"/>
-            <wp:docPr id="858005943" name="Imagem 2"/>
+          <wp:inline distT="0" distB="0" distL="0" distR="0" wp14:anchorId="76CFD0D5" wp14:editId="7BDDD89E">
+            <wp:extent cx="5240215" cy="2495616"/>
+            <wp:effectExtent l="0" t="0" r="0" b="0"/>
+            <wp:docPr id="1176507925" name="Imagem 1"/>
             <wp:cNvGraphicFramePr>
               <a:graphicFrameLocks xmlns:a="http://schemas.openxmlformats.org/drawingml/2006/main" noChangeAspect="1"/>
             </wp:cNvGraphicFramePr>
@@ -1943,7 +1969,7 @@
               <a:graphicData uri="http://schemas.openxmlformats.org/drawingml/2006/picture">
                 <pic:pic xmlns:pic="http://schemas.openxmlformats.org/drawingml/2006/picture">
                   <pic:nvPicPr>
-                    <pic:cNvPr id="858005943" name="Imagem 858005943"/>
+                    <pic:cNvPr id="1176507925" name="Imagem 1176507925"/>
                     <pic:cNvPicPr/>
                   </pic:nvPicPr>
                   <pic:blipFill>
@@ -1961,7 +1987,7 @@
                   <pic:spPr>
                     <a:xfrm>
                       <a:off x="0" y="0"/>
-                      <a:ext cx="5284187" cy="5038357"/>
+                      <a:ext cx="5250132" cy="2500339"/>
                     </a:xfrm>
                     <a:prstGeom prst="rect">
                       <a:avLst/>
@@ -2014,7 +2040,6 @@
           <w:sz w:val="20"/>
           <w:szCs w:val="20"/>
         </w:rPr>
-        <w:lastRenderedPageBreak/>
         <w:t xml:space="preserve">Tabela </w:t>
       </w:r>
       <w:r>
@@ -2466,6 +2491,7 @@
       </w:r>
       <w:proofErr w:type="spellStart"/>
       <w:r>
+        <w:lastRenderedPageBreak/>
         <w:t>interdum</w:t>
       </w:r>
       <w:proofErr w:type="spellEnd"/>
@@ -4153,7 +4179,6 @@
       </w:r>
       <w:proofErr w:type="spellStart"/>
       <w:r>
-        <w:lastRenderedPageBreak/>
         <w:t>cursus</w:t>
       </w:r>
       <w:proofErr w:type="spellEnd"/>
@@ -4785,6 +4810,7 @@
       </w:r>
       <w:proofErr w:type="spellStart"/>
       <w:r>
+        <w:lastRenderedPageBreak/>
         <w:t>accumsan</w:t>
       </w:r>
       <w:proofErr w:type="spellEnd"/>
@@ -6285,7 +6311,6 @@
       </w:r>
       <w:proofErr w:type="spellStart"/>
       <w:r>
-        <w:lastRenderedPageBreak/>
         <w:t>tincidunt</w:t>
       </w:r>
       <w:proofErr w:type="spellEnd"/>
@@ -6877,6 +6902,7 @@
       </w:r>
       <w:proofErr w:type="spellStart"/>
       <w:r>
+        <w:lastRenderedPageBreak/>
         <w:t>cursus</w:t>
       </w:r>
       <w:proofErr w:type="spellEnd"/>
@@ -8401,7 +8427,6 @@
       </w:r>
       <w:proofErr w:type="spellStart"/>
       <w:r>
-        <w:lastRenderedPageBreak/>
         <w:t>congue</w:t>
       </w:r>
       <w:proofErr w:type="spellEnd"/>
@@ -9009,6 +9034,7 @@
       </w:r>
       <w:proofErr w:type="spellStart"/>
       <w:r>
+        <w:lastRenderedPageBreak/>
         <w:t>tincidunt</w:t>
       </w:r>
       <w:proofErr w:type="spellEnd"/>
@@ -10399,7 +10425,6 @@
       </w:pPr>
       <w:bookmarkStart w:id="8" w:name="_Toc203331161"/>
       <w:r>
-        <w:lastRenderedPageBreak/>
         <w:t>CONCLUSÃO</w:t>
       </w:r>
       <w:bookmarkEnd w:id="8"/>
@@ -11125,6 +11150,7 @@
       </w:r>
       <w:proofErr w:type="spellStart"/>
       <w:r>
+        <w:lastRenderedPageBreak/>
         <w:t>congue</w:t>
       </w:r>
       <w:proofErr w:type="spellEnd"/>
@@ -12531,7 +12557,6 @@
       </w:r>
       <w:proofErr w:type="gramStart"/>
       <w:r>
-        <w:lastRenderedPageBreak/>
         <w:t>sem, eu</w:t>
       </w:r>
       <w:proofErr w:type="gramEnd"/>
@@ -13119,6 +13144,7 @@
       </w:pPr>
       <w:bookmarkStart w:id="9" w:name="_Toc203331162"/>
       <w:r>
+        <w:lastRenderedPageBreak/>
         <w:t>REFERÊNCIAS</w:t>
       </w:r>
       <w:bookmarkEnd w:id="9"/>
@@ -13549,7 +13575,14 @@
           <w:rPr>
             <w:rStyle w:val="Hyperlink"/>
           </w:rPr>
-          <w:t>https://www.google.com/search?q=prontu%C3%A1rio+m%C3%A9dico+como+%C3%A9+feito&amp;oq=prontu%C3%A1rio+m%C3%A9dico+como+%C3%A9+feito&amp;gs_lcrp=EgZjaHJvbWUyBggAEEUYOTIICAEQABgWGB4yBwgCEAAY7wUyCggDEAAYgAQYogQyCggEEAAYgAQYogQyBwgFEAAY7wXSAQg2ODg1ajBqNKgCALACAQ&amp;sourceid=chrome&amp;ie=UTF-8</w:t>
+          <w:t>https://www.google.com/search?q=prontu%C3%A1rio+m%C3%A9dico+como+%C3%A9+feito&amp;oq=prontu%C3%A1rio+m%C3%A9dico+como+%C3%A9+feito&amp;gs</w:t>
+        </w:r>
+        <w:r>
+          <w:rPr>
+            <w:rStyle w:val="Hyperlink"/>
+          </w:rPr>
+          <w:lastRenderedPageBreak/>
+          <w:t>_lcrp=EgZjaHJvbWUyBggAEEUYOTIICAEQABgWGB4yBwgCEAAY7wUyCggDEAAYgAQYogQyCggEEAAYgAQYogQyBwgFEAAY7wXSAQg2ODg1ajBqNKgCALACAQ&amp;sourceid=chrome&amp;ie=UTF-8</w:t>
         </w:r>
       </w:hyperlink>
       <w:r>
@@ -13621,14 +13654,7 @@
           <w:rPr>
             <w:rStyle w:val="Hyperlink"/>
           </w:rPr>
-          <w:t>https://www.google.com/search?q=diferen%C3%A7a+entre+consulta+e+prontu%C3%A1rio+m%C3%A9dico&amp;sca_esv=1e618ffcd8ec6d84&amp;hl=pt-BR&amp;sxsrf=AHTn8zomibTGUjrAAHva1HGdmMX8BqrOcg%3A1745871115886&amp;source=hp&amp;ei=C-EPaLWsM46d5OUPspXIyQs&amp;iflsig=ACkRmUkAAAAAaA_vG0fqRHCnogcXS4SdbFYZVv9OBIG1&amp;ved=0ahUKEwj13bvdxPuMAxWODrkGHbIKMrkQ4dUDCBc&amp;uact=5&amp;oq=diferen%C3%A7a+entre+consulta+e+prontu%C3%A1rio+m%C3%A9dico&amp;gs_lp=Egdnd3Mtd2l6Ii9kaWZlcmVuw6dhIGVudHJlIGNvbnN1bHRhIGUgcHJvbnR1w6FyaW8gbcOpZGljbzIFECEYnwUyBRAhGJ8FMgUQIRifBTIFECEYnwUyBRAhGJ8FMgUQIRifBTIFECEYnwUyBRAhGJ8FMgUQIRifBTIFECEYnwVI7j1QgARY6DpwAXgAkAEAmAGvAaABuSyqAQQwLjQ0uAEDyAEA-AEBmAItoAK-LagCCsICBxAjGCcY6gLCAg0QIxjwBRgnGMkCGOoCwgIMECMYgAQYExgnGIoFwgIKECMYgAQYJxiKBcICCBAAGIAEGLEDwgIOEC4YgAQYsQMY0QMYxwHCAgsQ</w:t>
-        </w:r>
-        <w:r>
-          <w:rPr>
-            <w:rStyle w:val="Hyperlink"/>
-          </w:rPr>
-          <w:lastRenderedPageBreak/>
-          <w:t>LhiABBjRAxjHAcICDhAuGIAEGLEDGIMBGIoFwgILEAAYgAQYsQMYgwHCAhAQLhiABBjRAxjHARgnGIoFwgIKEAAYgAQYQxiKBcICBBAjGCfCAg0QABiABBixAxhDGIoFwgILEAAYgAQYsQMYigXCAgUQABiABMICBhAAGBYYHsICCBAAGIAEGKIEwgIFEAAY7wXCAgUQIRigAZgDDfEFL2PDsEA-f1aSBwQxLjQ0oAf70AKyBwQwLjQ0uAexLQ&amp;sclient=gws-wiz</w:t>
+          <w:t>https://www.google.com/search?q=diferen%C3%A7a+entre+consulta+e+prontu%C3%A1rio+m%C3%A9dico&amp;sca_esv=1e618ffcd8ec6d84&amp;hl=pt-BR&amp;sxsrf=AHTn8zomibTGUjrAAHva1HGdmMX8BqrOcg%3A1745871115886&amp;source=hp&amp;ei=C-EPaLWsM46d5OUPspXIyQs&amp;iflsig=ACkRmUkAAAAAaA_vG0fqRHCnogcXS4SdbFYZVv9OBIG1&amp;ved=0ahUKEwj13bvdxPuMAxWODrkGHbIKMrkQ4dUDCBc&amp;uact=5&amp;oq=diferen%C3%A7a+entre+consulta+e+prontu%C3%A1rio+m%C3%A9dico&amp;gs_lp=Egdnd3Mtd2l6Ii9kaWZlcmVuw6dhIGVudHJlIGNvbnN1bHRhIGUgcHJvbnR1w6FyaW8gbcOpZGljbzIFECEYnwUyBRAhGJ8FMgUQIRifBTIFECEYnwUyBRAhGJ8FMgUQIRifBTIFECEYnwUyBRAhGJ8FMgUQIRifBTIFECEYnwVI7j1QgARY6DpwAXgAkAEAmAGvAaABuSyqAQQwLjQ0uAEDyAEA-AEBmAItoAK-LagCCsICBxAjGCcY6gLCAg0QIxjwBRgnGMkCGOoCwgIMECMYgAQYExgnGIoFwgIKECMYgAQYJxiKBcICCBAAGIAEGLEDwgIOEC4YgAQYsQMY0QMYxwHCAgsQLhiABBjRAxjHAcICDhAuGIAEGLEDGIMBGIoFwgILEAAYgAQYsQMYgwHCAhAQLhiABBjRAxjHARgnGIoFwgIKEAAYgAQYQxiKBcICBBAjGCfCAg0QABiABBixAxhDGIoFwgILEAAYgAQYsQMYigXCAgUQABiABMICBhAAGBYYHsICCBAAGIAEGKIEwgIFEAAY7wXCAgUQIRigAZgDDfEFL2PDsEA-f1aSBwQxLjQ0oAf70AKyBwQwLjQ0uAexLQ&amp;sclient=gws-wiz</w:t>
         </w:r>
       </w:hyperlink>
       <w:r>
@@ -14122,7 +14148,7 @@
                     <pic:cNvPicPr/>
                   </pic:nvPicPr>
                   <pic:blipFill>
-                    <a:blip r:embed="rId8" cstate="print">
+                    <a:blip r:embed="rId41" cstate="print">
                       <a:extLst>
                         <a:ext uri="{28A0092B-C50C-407E-A947-70E740481C1C}">
                           <a14:useLocalDpi xmlns:a14="http://schemas.microsoft.com/office/drawing/2010/main" val="0"/>
@@ -14246,7 +14272,7 @@
                     </pic:cNvPicPr>
                   </pic:nvPicPr>
                   <pic:blipFill rotWithShape="1">
-                    <a:blip r:embed="rId41">
+                    <a:blip r:embed="rId42">
                       <a:extLst>
                         <a:ext uri="{28A0092B-C50C-407E-A947-70E740481C1C}">
                           <a14:useLocalDpi xmlns:a14="http://schemas.microsoft.com/office/drawing/2010/main" val="0"/>
@@ -14347,7 +14373,7 @@
                     </pic:cNvPicPr>
                   </pic:nvPicPr>
                   <pic:blipFill>
-                    <a:blip r:embed="rId42">
+                    <a:blip r:embed="rId43">
                       <a:extLst>
                         <a:ext uri="{28A0092B-C50C-407E-A947-70E740481C1C}">
                           <a14:useLocalDpi xmlns:a14="http://schemas.microsoft.com/office/drawing/2010/main" val="0"/>
@@ -14462,7 +14488,7 @@
                     <pic:cNvPicPr/>
                   </pic:nvPicPr>
                   <pic:blipFill>
-                    <a:blip r:embed="rId43"/>
+                    <a:blip r:embed="rId44"/>
                     <a:stretch>
                       <a:fillRect/>
                     </a:stretch>
@@ -14549,7 +14575,7 @@
                     </pic:cNvPicPr>
                   </pic:nvPicPr>
                   <pic:blipFill>
-                    <a:blip r:embed="rId44">
+                    <a:blip r:embed="rId45">
                       <a:extLst>
                         <a:ext uri="{28A0092B-C50C-407E-A947-70E740481C1C}">
                           <a14:useLocalDpi xmlns:a14="http://schemas.microsoft.com/office/drawing/2010/main" val="0"/>
@@ -14649,7 +14675,7 @@
                     </pic:cNvPicPr>
                   </pic:nvPicPr>
                   <pic:blipFill>
-                    <a:blip r:embed="rId45">
+                    <a:blip r:embed="rId46">
                       <a:extLst>
                         <a:ext uri="{28A0092B-C50C-407E-A947-70E740481C1C}">
                           <a14:useLocalDpi xmlns:a14="http://schemas.microsoft.com/office/drawing/2010/main" val="0"/>
@@ -14683,7 +14709,7 @@
     </w:p>
     <w:p/>
     <w:sectPr>
-      <w:footerReference w:type="default" r:id="rId46"/>
+      <w:footerReference w:type="default" r:id="rId47"/>
       <w:pgSz w:w="11906" w:h="16838" w:code="9"/>
       <w:pgMar w:top="1701" w:right="1134" w:bottom="1134" w:left="1701" w:header="709" w:footer="567" w:gutter="0"/>
       <w:cols w:space="708"/>

</xml_diff>

<commit_message>
Alteração na Documentação - Análise e requisitos
</commit_message>
<xml_diff>
--- a/Documentação.docx
+++ b/Documentação.docx
@@ -125,7 +125,7 @@
           <w:r>
             <w:fldChar w:fldCharType="separate"/>
           </w:r>
-          <w:hyperlink w:anchor="_Toc203331153" w:history="1">
+          <w:hyperlink w:anchor="_Toc203384652" w:history="1">
             <w:r>
               <w:rPr>
                 <w:rStyle w:val="Hyperlink"/>
@@ -167,7 +167,7 @@
                 <w:noProof/>
                 <w:webHidden/>
               </w:rPr>
-              <w:instrText xml:space="preserve"> PAGEREF _Toc203331153 \h </w:instrText>
+              <w:instrText xml:space="preserve"> PAGEREF _Toc203384652 \h </w:instrText>
             </w:r>
             <w:r>
               <w:rPr>
@@ -211,7 +211,7 @@
               <w:lang w:eastAsia="pt-BR"/>
             </w:rPr>
           </w:pPr>
-          <w:hyperlink w:anchor="_Toc203331154" w:history="1">
+          <w:hyperlink w:anchor="_Toc203384653" w:history="1">
             <w:r>
               <w:rPr>
                 <w:rStyle w:val="Hyperlink"/>
@@ -253,7 +253,7 @@
                 <w:noProof/>
                 <w:webHidden/>
               </w:rPr>
-              <w:instrText xml:space="preserve"> PAGEREF _Toc203331154 \h </w:instrText>
+              <w:instrText xml:space="preserve"> PAGEREF _Toc203384653 \h </w:instrText>
             </w:r>
             <w:r>
               <w:rPr>
@@ -297,7 +297,7 @@
               <w:lang w:eastAsia="pt-BR"/>
             </w:rPr>
           </w:pPr>
-          <w:hyperlink w:anchor="_Toc203331155" w:history="1">
+          <w:hyperlink w:anchor="_Toc203384654" w:history="1">
             <w:r>
               <w:rPr>
                 <w:rStyle w:val="Hyperlink"/>
@@ -339,7 +339,7 @@
                 <w:noProof/>
                 <w:webHidden/>
               </w:rPr>
-              <w:instrText xml:space="preserve"> PAGEREF _Toc203331155 \h </w:instrText>
+              <w:instrText xml:space="preserve"> PAGEREF _Toc203384654 \h </w:instrText>
             </w:r>
             <w:r>
               <w:rPr>
@@ -383,7 +383,7 @@
               <w:lang w:eastAsia="pt-BR"/>
             </w:rPr>
           </w:pPr>
-          <w:hyperlink w:anchor="_Toc203331156" w:history="1">
+          <w:hyperlink w:anchor="_Toc203384655" w:history="1">
             <w:r>
               <w:rPr>
                 <w:rStyle w:val="Hyperlink"/>
@@ -425,7 +425,7 @@
                 <w:noProof/>
                 <w:webHidden/>
               </w:rPr>
-              <w:instrText xml:space="preserve"> PAGEREF _Toc203331156 \h </w:instrText>
+              <w:instrText xml:space="preserve"> PAGEREF _Toc203384655 \h </w:instrText>
             </w:r>
             <w:r>
               <w:rPr>
@@ -469,7 +469,7 @@
               <w:lang w:eastAsia="pt-BR"/>
             </w:rPr>
           </w:pPr>
-          <w:hyperlink w:anchor="_Toc203331157" w:history="1">
+          <w:hyperlink w:anchor="_Toc203384656" w:history="1">
             <w:r>
               <w:rPr>
                 <w:rStyle w:val="Hyperlink"/>
@@ -511,7 +511,7 @@
                 <w:noProof/>
                 <w:webHidden/>
               </w:rPr>
-              <w:instrText xml:space="preserve"> PAGEREF _Toc203331157 \h </w:instrText>
+              <w:instrText xml:space="preserve"> PAGEREF _Toc203384656 \h </w:instrText>
             </w:r>
             <w:r>
               <w:rPr>
@@ -555,7 +555,7 @@
               <w:lang w:eastAsia="pt-BR"/>
             </w:rPr>
           </w:pPr>
-          <w:hyperlink w:anchor="_Toc203331158" w:history="1">
+          <w:hyperlink w:anchor="_Toc203384657" w:history="1">
             <w:r>
               <w:rPr>
                 <w:rStyle w:val="Hyperlink"/>
@@ -597,7 +597,7 @@
                 <w:noProof/>
                 <w:webHidden/>
               </w:rPr>
-              <w:instrText xml:space="preserve"> PAGEREF _Toc203331158 \h </w:instrText>
+              <w:instrText xml:space="preserve"> PAGEREF _Toc203384657 \h </w:instrText>
             </w:r>
             <w:r>
               <w:rPr>
@@ -617,7 +617,7 @@
                 <w:noProof/>
                 <w:webHidden/>
               </w:rPr>
-              <w:t>7</w:t>
+              <w:t>9</w:t>
             </w:r>
             <w:r>
               <w:rPr>
@@ -641,7 +641,7 @@
               <w:lang w:eastAsia="pt-BR"/>
             </w:rPr>
           </w:pPr>
-          <w:hyperlink w:anchor="_Toc203331159" w:history="1">
+          <w:hyperlink w:anchor="_Toc203384658" w:history="1">
             <w:r>
               <w:rPr>
                 <w:rStyle w:val="Hyperlink"/>
@@ -683,7 +683,7 @@
                 <w:noProof/>
                 <w:webHidden/>
               </w:rPr>
-              <w:instrText xml:space="preserve"> PAGEREF _Toc203331159 \h </w:instrText>
+              <w:instrText xml:space="preserve"> PAGEREF _Toc203384658 \h </w:instrText>
             </w:r>
             <w:r>
               <w:rPr>
@@ -703,7 +703,7 @@
                 <w:noProof/>
                 <w:webHidden/>
               </w:rPr>
-              <w:t>8</w:t>
+              <w:t>10</w:t>
             </w:r>
             <w:r>
               <w:rPr>
@@ -727,7 +727,7 @@
               <w:lang w:eastAsia="pt-BR"/>
             </w:rPr>
           </w:pPr>
-          <w:hyperlink w:anchor="_Toc203331160" w:history="1">
+          <w:hyperlink w:anchor="_Toc203384659" w:history="1">
             <w:r>
               <w:rPr>
                 <w:rStyle w:val="Hyperlink"/>
@@ -769,7 +769,7 @@
                 <w:noProof/>
                 <w:webHidden/>
               </w:rPr>
-              <w:instrText xml:space="preserve"> PAGEREF _Toc203331160 \h </w:instrText>
+              <w:instrText xml:space="preserve"> PAGEREF _Toc203384659 \h </w:instrText>
             </w:r>
             <w:r>
               <w:rPr>
@@ -789,7 +789,7 @@
                 <w:noProof/>
                 <w:webHidden/>
               </w:rPr>
-              <w:t>9</w:t>
+              <w:t>11</w:t>
             </w:r>
             <w:r>
               <w:rPr>
@@ -813,7 +813,7 @@
               <w:lang w:eastAsia="pt-BR"/>
             </w:rPr>
           </w:pPr>
-          <w:hyperlink w:anchor="_Toc203331161" w:history="1">
+          <w:hyperlink w:anchor="_Toc203384660" w:history="1">
             <w:r>
               <w:rPr>
                 <w:rStyle w:val="Hyperlink"/>
@@ -855,7 +855,7 @@
                 <w:noProof/>
                 <w:webHidden/>
               </w:rPr>
-              <w:instrText xml:space="preserve"> PAGEREF _Toc203331161 \h </w:instrText>
+              <w:instrText xml:space="preserve"> PAGEREF _Toc203384660 \h </w:instrText>
             </w:r>
             <w:r>
               <w:rPr>
@@ -875,7 +875,7 @@
                 <w:noProof/>
                 <w:webHidden/>
               </w:rPr>
-              <w:t>11</w:t>
+              <w:t>13</w:t>
             </w:r>
             <w:r>
               <w:rPr>
@@ -898,7 +898,7 @@
               <w:lang w:eastAsia="pt-BR"/>
             </w:rPr>
           </w:pPr>
-          <w:hyperlink w:anchor="_Toc203331162" w:history="1">
+          <w:hyperlink w:anchor="_Toc203384661" w:history="1">
             <w:r>
               <w:rPr>
                 <w:rStyle w:val="Hyperlink"/>
@@ -925,7 +925,7 @@
                 <w:noProof/>
                 <w:webHidden/>
               </w:rPr>
-              <w:instrText xml:space="preserve"> PAGEREF _Toc203331162 \h </w:instrText>
+              <w:instrText xml:space="preserve"> PAGEREF _Toc203384661 \h </w:instrText>
             </w:r>
             <w:r>
               <w:rPr>
@@ -945,7 +945,7 @@
                 <w:noProof/>
                 <w:webHidden/>
               </w:rPr>
-              <w:t>12</w:t>
+              <w:t>14</w:t>
             </w:r>
             <w:r>
               <w:rPr>
@@ -968,7 +968,7 @@
               <w:lang w:eastAsia="pt-BR"/>
             </w:rPr>
           </w:pPr>
-          <w:hyperlink w:anchor="_Toc203331163" w:history="1">
+          <w:hyperlink w:anchor="_Toc203384662" w:history="1">
             <w:r>
               <w:rPr>
                 <w:rStyle w:val="Hyperlink"/>
@@ -995,7 +995,7 @@
                 <w:noProof/>
                 <w:webHidden/>
               </w:rPr>
-              <w:instrText xml:space="preserve"> PAGEREF _Toc203331163 \h </w:instrText>
+              <w:instrText xml:space="preserve"> PAGEREF _Toc203384662 \h </w:instrText>
             </w:r>
             <w:r>
               <w:rPr>
@@ -1015,7 +1015,7 @@
                 <w:noProof/>
                 <w:webHidden/>
               </w:rPr>
-              <w:t>16</w:t>
+              <w:t>18</w:t>
             </w:r>
             <w:r>
               <w:rPr>
@@ -1038,7 +1038,7 @@
               <w:lang w:eastAsia="pt-BR"/>
             </w:rPr>
           </w:pPr>
-          <w:hyperlink w:anchor="_Toc203331164" w:history="1">
+          <w:hyperlink w:anchor="_Toc203384663" w:history="1">
             <w:r>
               <w:rPr>
                 <w:rStyle w:val="Hyperlink"/>
@@ -1065,7 +1065,7 @@
                 <w:noProof/>
                 <w:webHidden/>
               </w:rPr>
-              <w:instrText xml:space="preserve"> PAGEREF _Toc203331164 \h </w:instrText>
+              <w:instrText xml:space="preserve"> PAGEREF _Toc203384663 \h </w:instrText>
             </w:r>
             <w:r>
               <w:rPr>
@@ -1085,7 +1085,7 @@
                 <w:noProof/>
                 <w:webHidden/>
               </w:rPr>
-              <w:t>17</w:t>
+              <w:t>19</w:t>
             </w:r>
             <w:r>
               <w:rPr>
@@ -1108,7 +1108,7 @@
               <w:lang w:eastAsia="pt-BR"/>
             </w:rPr>
           </w:pPr>
-          <w:hyperlink w:anchor="_Toc203331165" w:history="1">
+          <w:hyperlink w:anchor="_Toc203384664" w:history="1">
             <w:r>
               <w:rPr>
                 <w:rStyle w:val="Hyperlink"/>
@@ -1135,7 +1135,7 @@
                 <w:noProof/>
                 <w:webHidden/>
               </w:rPr>
-              <w:instrText xml:space="preserve"> PAGEREF _Toc203331165 \h </w:instrText>
+              <w:instrText xml:space="preserve"> PAGEREF _Toc203384664 \h </w:instrText>
             </w:r>
             <w:r>
               <w:rPr>
@@ -1155,7 +1155,7 @@
                 <w:noProof/>
                 <w:webHidden/>
               </w:rPr>
-              <w:t>18</w:t>
+              <w:t>20</w:t>
             </w:r>
             <w:r>
               <w:rPr>
@@ -1178,7 +1178,7 @@
               <w:lang w:eastAsia="pt-BR"/>
             </w:rPr>
           </w:pPr>
-          <w:hyperlink w:anchor="_Toc203331166" w:history="1">
+          <w:hyperlink w:anchor="_Toc203384665" w:history="1">
             <w:r>
               <w:rPr>
                 <w:rStyle w:val="Hyperlink"/>
@@ -1205,7 +1205,7 @@
                 <w:noProof/>
                 <w:webHidden/>
               </w:rPr>
-              <w:instrText xml:space="preserve"> PAGEREF _Toc203331166 \h </w:instrText>
+              <w:instrText xml:space="preserve"> PAGEREF _Toc203384665 \h </w:instrText>
             </w:r>
             <w:r>
               <w:rPr>
@@ -1225,7 +1225,7 @@
                 <w:noProof/>
                 <w:webHidden/>
               </w:rPr>
-              <w:t>19</w:t>
+              <w:t>21</w:t>
             </w:r>
             <w:r>
               <w:rPr>
@@ -1248,7 +1248,7 @@
               <w:lang w:eastAsia="pt-BR"/>
             </w:rPr>
           </w:pPr>
-          <w:hyperlink w:anchor="_Toc203331167" w:history="1">
+          <w:hyperlink w:anchor="_Toc203384666" w:history="1">
             <w:r>
               <w:rPr>
                 <w:rStyle w:val="Hyperlink"/>
@@ -1275,7 +1275,7 @@
                 <w:noProof/>
                 <w:webHidden/>
               </w:rPr>
-              <w:instrText xml:space="preserve"> PAGEREF _Toc203331167 \h </w:instrText>
+              <w:instrText xml:space="preserve"> PAGEREF _Toc203384666 \h </w:instrText>
             </w:r>
             <w:r>
               <w:rPr>
@@ -1295,7 +1295,7 @@
                 <w:noProof/>
                 <w:webHidden/>
               </w:rPr>
-              <w:t>20</w:t>
+              <w:t>22</w:t>
             </w:r>
             <w:r>
               <w:rPr>
@@ -1318,7 +1318,7 @@
               <w:lang w:eastAsia="pt-BR"/>
             </w:rPr>
           </w:pPr>
-          <w:hyperlink w:anchor="_Toc203331168" w:history="1">
+          <w:hyperlink w:anchor="_Toc203384667" w:history="1">
             <w:r>
               <w:rPr>
                 <w:rStyle w:val="Hyperlink"/>
@@ -1345,7 +1345,7 @@
                 <w:noProof/>
                 <w:webHidden/>
               </w:rPr>
-              <w:instrText xml:space="preserve"> PAGEREF _Toc203331168 \h </w:instrText>
+              <w:instrText xml:space="preserve"> PAGEREF _Toc203384667 \h </w:instrText>
             </w:r>
             <w:r>
               <w:rPr>
@@ -1365,7 +1365,7 @@
                 <w:noProof/>
                 <w:webHidden/>
               </w:rPr>
-              <w:t>21</w:t>
+              <w:t>23</w:t>
             </w:r>
             <w:r>
               <w:rPr>
@@ -1427,7 +1427,7 @@
           <w:numId w:val="1"/>
         </w:numPr>
       </w:pPr>
-      <w:bookmarkStart w:id="0" w:name="_Toc203331153"/>
+      <w:bookmarkStart w:id="0" w:name="_Toc203384652"/>
       <w:r>
         <w:lastRenderedPageBreak/>
         <w:t>INTRODUÇÃO</w:t>
@@ -1490,21 +1490,7 @@
           <w:sz w:val="20"/>
           <w:szCs w:val="20"/>
         </w:rPr>
-        <w:t>Com o surgimento de novas tecnologias, modelos de gestão inovadores e uma maior conscientização</w:t>
-      </w:r>
-      <w:r>
-        <w:rPr>
-          <w:sz w:val="20"/>
-          <w:szCs w:val="20"/>
-        </w:rPr>
-        <w:t xml:space="preserve"> </w:t>
-      </w:r>
-      <w:r>
-        <w:rPr>
-          <w:sz w:val="20"/>
-          <w:szCs w:val="20"/>
-        </w:rPr>
-        <w:t>sobre a importância da qualidade no atendimento, os gestores hospitalares estão buscando constantemente maneiras de melhorar a eficiência e eficácia dos serviços de saúde no país.</w:t>
+        <w:t>Com o surgimento de novas tecnologias, modelos de gestão inovadores e uma maior conscientização sobre a importância da qualidade no atendimento, os gestores hospitalares estão buscando constantemente maneiras de melhorar a eficiência e eficácia dos serviços de saúde no país.</w:t>
       </w:r>
     </w:p>
     <w:p>
@@ -1577,7 +1563,7 @@
       <w:r>
         <w:t xml:space="preserve"> </w:t>
       </w:r>
-      <w:bookmarkStart w:id="1" w:name="_Toc203331154"/>
+      <w:bookmarkStart w:id="1" w:name="_Toc203384653"/>
       <w:r>
         <w:t>Contexto do Estudo de Caso</w:t>
       </w:r>
@@ -1705,7 +1691,7 @@
         </w:numPr>
         <w:ind w:hanging="371"/>
       </w:pPr>
-      <w:bookmarkStart w:id="2" w:name="_Toc203331155"/>
+      <w:bookmarkStart w:id="2" w:name="_Toc203384654"/>
       <w:r>
         <w:t>Objetivos do Projeto</w:t>
       </w:r>
@@ -1739,7 +1725,7 @@
         </w:numPr>
         <w:ind w:hanging="371"/>
       </w:pPr>
-      <w:bookmarkStart w:id="3" w:name="_Toc203331156"/>
+      <w:bookmarkStart w:id="3" w:name="_Toc203384655"/>
       <w:r>
         <w:t>Principais Usuários</w:t>
       </w:r>
@@ -1853,7 +1839,7 @@
           <w:numId w:val="1"/>
         </w:numPr>
       </w:pPr>
-      <w:bookmarkStart w:id="4" w:name="_Toc203331157"/>
+      <w:bookmarkStart w:id="4" w:name="_Toc203384656"/>
       <w:r>
         <w:lastRenderedPageBreak/>
         <w:t>ANÁLISE E REQUISITOS</w:t>
@@ -1904,7 +1890,7 @@
     </w:p>
     <w:p>
       <w:pPr>
-        <w:spacing w:after="0" w:line="360" w:lineRule="auto"/>
+        <w:spacing w:line="360" w:lineRule="auto"/>
         <w:ind w:firstLine="709"/>
         <w:jc w:val="both"/>
       </w:pPr>
@@ -2179,9 +2165,6 @@
             <w:pPr>
               <w:spacing w:line="360" w:lineRule="auto"/>
             </w:pPr>
-            <w:r>
-              <w:t>RF001</w:t>
-            </w:r>
           </w:p>
         </w:tc>
         <w:tc>
@@ -2194,7 +2177,10 @@
               <w:spacing w:line="360" w:lineRule="auto"/>
             </w:pPr>
             <w:r>
-              <w:t>Permitir cadastro de Paciente</w:t>
+              <w:t xml:space="preserve">Administração: </w:t>
+            </w:r>
+            <w:r>
+              <w:t>Cadastrar Pacientes</w:t>
             </w:r>
           </w:p>
         </w:tc>
@@ -2223,6 +2209,1995 @@
             </w:pPr>
             <w:r>
               <w:t>Alta</w:t>
+            </w:r>
+          </w:p>
+        </w:tc>
+      </w:tr>
+      <w:tr>
+        <w:tc>
+          <w:tcPr>
+            <w:tcW w:w="1418" w:type="dxa"/>
+            <w:vAlign w:val="center"/>
+          </w:tcPr>
+          <w:p>
+            <w:pPr>
+              <w:spacing w:line="360" w:lineRule="auto"/>
+            </w:pPr>
+          </w:p>
+        </w:tc>
+        <w:tc>
+          <w:tcPr>
+            <w:tcW w:w="4394" w:type="dxa"/>
+            <w:vAlign w:val="center"/>
+          </w:tcPr>
+          <w:p>
+            <w:pPr>
+              <w:spacing w:line="360" w:lineRule="auto"/>
+            </w:pPr>
+            <w:r>
+              <w:t xml:space="preserve">Administração: </w:t>
+            </w:r>
+            <w:r>
+              <w:t>Cadastrar Profissionais de Saúde (Médico, Enfermeiros, Farmacêuticos)</w:t>
+            </w:r>
+          </w:p>
+        </w:tc>
+        <w:tc>
+          <w:tcPr>
+            <w:tcW w:w="1559" w:type="dxa"/>
+            <w:vAlign w:val="center"/>
+          </w:tcPr>
+          <w:p>
+            <w:pPr>
+              <w:spacing w:line="360" w:lineRule="auto"/>
+            </w:pPr>
+            <w:r>
+              <w:t>Funcional</w:t>
+            </w:r>
+          </w:p>
+        </w:tc>
+        <w:tc>
+          <w:tcPr>
+            <w:tcW w:w="1690" w:type="dxa"/>
+            <w:vAlign w:val="center"/>
+          </w:tcPr>
+          <w:p>
+            <w:pPr>
+              <w:spacing w:line="360" w:lineRule="auto"/>
+            </w:pPr>
+            <w:r>
+              <w:t>Alta</w:t>
+            </w:r>
+          </w:p>
+        </w:tc>
+      </w:tr>
+      <w:tr>
+        <w:tc>
+          <w:tcPr>
+            <w:tcW w:w="1418" w:type="dxa"/>
+            <w:vAlign w:val="center"/>
+          </w:tcPr>
+          <w:p>
+            <w:pPr>
+              <w:spacing w:line="360" w:lineRule="auto"/>
+            </w:pPr>
+          </w:p>
+        </w:tc>
+        <w:tc>
+          <w:tcPr>
+            <w:tcW w:w="4394" w:type="dxa"/>
+            <w:vAlign w:val="center"/>
+          </w:tcPr>
+          <w:p>
+            <w:pPr>
+              <w:spacing w:line="360" w:lineRule="auto"/>
+            </w:pPr>
+            <w:r>
+              <w:t>Administração: Cadastrar Leitos</w:t>
+            </w:r>
+          </w:p>
+        </w:tc>
+        <w:tc>
+          <w:tcPr>
+            <w:tcW w:w="1559" w:type="dxa"/>
+            <w:vAlign w:val="center"/>
+          </w:tcPr>
+          <w:p>
+            <w:pPr>
+              <w:spacing w:line="360" w:lineRule="auto"/>
+            </w:pPr>
+            <w:r>
+              <w:t>Funcional</w:t>
+            </w:r>
+          </w:p>
+        </w:tc>
+        <w:tc>
+          <w:tcPr>
+            <w:tcW w:w="1690" w:type="dxa"/>
+            <w:vAlign w:val="center"/>
+          </w:tcPr>
+          <w:p>
+            <w:pPr>
+              <w:spacing w:line="360" w:lineRule="auto"/>
+            </w:pPr>
+            <w:r>
+              <w:t>Alta</w:t>
+            </w:r>
+          </w:p>
+        </w:tc>
+      </w:tr>
+      <w:tr>
+        <w:tc>
+          <w:tcPr>
+            <w:tcW w:w="1418" w:type="dxa"/>
+            <w:vAlign w:val="center"/>
+          </w:tcPr>
+          <w:p>
+            <w:pPr>
+              <w:spacing w:line="360" w:lineRule="auto"/>
+            </w:pPr>
+          </w:p>
+        </w:tc>
+        <w:tc>
+          <w:tcPr>
+            <w:tcW w:w="4394" w:type="dxa"/>
+            <w:vAlign w:val="center"/>
+          </w:tcPr>
+          <w:p>
+            <w:pPr>
+              <w:spacing w:line="360" w:lineRule="auto"/>
+            </w:pPr>
+            <w:r>
+              <w:t>Administração: Cadastrar Suprimentos</w:t>
+            </w:r>
+          </w:p>
+        </w:tc>
+        <w:tc>
+          <w:tcPr>
+            <w:tcW w:w="1559" w:type="dxa"/>
+            <w:vAlign w:val="center"/>
+          </w:tcPr>
+          <w:p>
+            <w:pPr>
+              <w:spacing w:line="360" w:lineRule="auto"/>
+            </w:pPr>
+            <w:r>
+              <w:t>Funcional</w:t>
+            </w:r>
+          </w:p>
+        </w:tc>
+        <w:tc>
+          <w:tcPr>
+            <w:tcW w:w="1690" w:type="dxa"/>
+            <w:vAlign w:val="center"/>
+          </w:tcPr>
+          <w:p>
+            <w:pPr>
+              <w:spacing w:line="360" w:lineRule="auto"/>
+            </w:pPr>
+            <w:r>
+              <w:t>Alta</w:t>
+            </w:r>
+          </w:p>
+        </w:tc>
+      </w:tr>
+      <w:tr>
+        <w:tc>
+          <w:tcPr>
+            <w:tcW w:w="1418" w:type="dxa"/>
+            <w:vAlign w:val="center"/>
+          </w:tcPr>
+          <w:p>
+            <w:pPr>
+              <w:spacing w:line="360" w:lineRule="auto"/>
+            </w:pPr>
+          </w:p>
+        </w:tc>
+        <w:tc>
+          <w:tcPr>
+            <w:tcW w:w="4394" w:type="dxa"/>
+            <w:vAlign w:val="center"/>
+          </w:tcPr>
+          <w:p>
+            <w:pPr>
+              <w:spacing w:line="360" w:lineRule="auto"/>
+            </w:pPr>
+            <w:r>
+              <w:t>Administração: Visualizar Pacientes</w:t>
+            </w:r>
+          </w:p>
+        </w:tc>
+        <w:tc>
+          <w:tcPr>
+            <w:tcW w:w="1559" w:type="dxa"/>
+            <w:vAlign w:val="center"/>
+          </w:tcPr>
+          <w:p>
+            <w:pPr>
+              <w:spacing w:line="360" w:lineRule="auto"/>
+            </w:pPr>
+            <w:r>
+              <w:t>Funcional</w:t>
+            </w:r>
+          </w:p>
+        </w:tc>
+        <w:tc>
+          <w:tcPr>
+            <w:tcW w:w="1690" w:type="dxa"/>
+            <w:vAlign w:val="center"/>
+          </w:tcPr>
+          <w:p>
+            <w:pPr>
+              <w:spacing w:line="360" w:lineRule="auto"/>
+            </w:pPr>
+            <w:r>
+              <w:t>Alta</w:t>
+            </w:r>
+          </w:p>
+        </w:tc>
+      </w:tr>
+      <w:tr>
+        <w:tc>
+          <w:tcPr>
+            <w:tcW w:w="1418" w:type="dxa"/>
+            <w:vAlign w:val="center"/>
+          </w:tcPr>
+          <w:p>
+            <w:pPr>
+              <w:spacing w:line="360" w:lineRule="auto"/>
+            </w:pPr>
+          </w:p>
+        </w:tc>
+        <w:tc>
+          <w:tcPr>
+            <w:tcW w:w="4394" w:type="dxa"/>
+            <w:vAlign w:val="center"/>
+          </w:tcPr>
+          <w:p>
+            <w:pPr>
+              <w:spacing w:line="360" w:lineRule="auto"/>
+            </w:pPr>
+            <w:r>
+              <w:t>Administração: Visualizar Profissionais de Saúde cadastrados</w:t>
+            </w:r>
+          </w:p>
+        </w:tc>
+        <w:tc>
+          <w:tcPr>
+            <w:tcW w:w="1559" w:type="dxa"/>
+            <w:vAlign w:val="center"/>
+          </w:tcPr>
+          <w:p>
+            <w:pPr>
+              <w:spacing w:line="360" w:lineRule="auto"/>
+            </w:pPr>
+            <w:r>
+              <w:t>Funcional</w:t>
+            </w:r>
+          </w:p>
+        </w:tc>
+        <w:tc>
+          <w:tcPr>
+            <w:tcW w:w="1690" w:type="dxa"/>
+            <w:vAlign w:val="center"/>
+          </w:tcPr>
+          <w:p>
+            <w:pPr>
+              <w:spacing w:line="360" w:lineRule="auto"/>
+            </w:pPr>
+            <w:r>
+              <w:t>Alta</w:t>
+            </w:r>
+          </w:p>
+        </w:tc>
+      </w:tr>
+      <w:tr>
+        <w:tc>
+          <w:tcPr>
+            <w:tcW w:w="1418" w:type="dxa"/>
+            <w:vAlign w:val="center"/>
+          </w:tcPr>
+          <w:p>
+            <w:pPr>
+              <w:spacing w:line="360" w:lineRule="auto"/>
+            </w:pPr>
+          </w:p>
+        </w:tc>
+        <w:tc>
+          <w:tcPr>
+            <w:tcW w:w="4394" w:type="dxa"/>
+            <w:vAlign w:val="center"/>
+          </w:tcPr>
+          <w:p>
+            <w:pPr>
+              <w:spacing w:line="360" w:lineRule="auto"/>
+            </w:pPr>
+            <w:r>
+              <w:t xml:space="preserve">Administração: Atender solicitações de internação e </w:t>
+            </w:r>
+            <w:r>
+              <w:t>escolher leito</w:t>
+            </w:r>
+          </w:p>
+        </w:tc>
+        <w:tc>
+          <w:tcPr>
+            <w:tcW w:w="1559" w:type="dxa"/>
+            <w:vAlign w:val="center"/>
+          </w:tcPr>
+          <w:p>
+            <w:pPr>
+              <w:spacing w:line="360" w:lineRule="auto"/>
+            </w:pPr>
+            <w:r>
+              <w:t>Funcional</w:t>
+            </w:r>
+          </w:p>
+        </w:tc>
+        <w:tc>
+          <w:tcPr>
+            <w:tcW w:w="1690" w:type="dxa"/>
+            <w:vAlign w:val="center"/>
+          </w:tcPr>
+          <w:p>
+            <w:pPr>
+              <w:spacing w:line="360" w:lineRule="auto"/>
+            </w:pPr>
+            <w:r>
+              <w:t>Alta</w:t>
+            </w:r>
+          </w:p>
+        </w:tc>
+      </w:tr>
+      <w:tr>
+        <w:tc>
+          <w:tcPr>
+            <w:tcW w:w="1418" w:type="dxa"/>
+            <w:vAlign w:val="center"/>
+          </w:tcPr>
+          <w:p>
+            <w:pPr>
+              <w:spacing w:line="360" w:lineRule="auto"/>
+            </w:pPr>
+          </w:p>
+        </w:tc>
+        <w:tc>
+          <w:tcPr>
+            <w:tcW w:w="4394" w:type="dxa"/>
+            <w:vAlign w:val="center"/>
+          </w:tcPr>
+          <w:p>
+            <w:pPr>
+              <w:spacing w:line="360" w:lineRule="auto"/>
+            </w:pPr>
+            <w:r>
+              <w:t>Médico: Agenda - Cadastrar datas e horas para consultas</w:t>
+            </w:r>
+          </w:p>
+        </w:tc>
+        <w:tc>
+          <w:tcPr>
+            <w:tcW w:w="1559" w:type="dxa"/>
+            <w:vAlign w:val="center"/>
+          </w:tcPr>
+          <w:p>
+            <w:pPr>
+              <w:spacing w:line="360" w:lineRule="auto"/>
+            </w:pPr>
+            <w:r>
+              <w:t>Funcional</w:t>
+            </w:r>
+          </w:p>
+        </w:tc>
+        <w:tc>
+          <w:tcPr>
+            <w:tcW w:w="1690" w:type="dxa"/>
+            <w:vAlign w:val="center"/>
+          </w:tcPr>
+          <w:p>
+            <w:pPr>
+              <w:spacing w:line="360" w:lineRule="auto"/>
+            </w:pPr>
+            <w:r>
+              <w:t>Alta</w:t>
+            </w:r>
+          </w:p>
+        </w:tc>
+      </w:tr>
+      <w:tr>
+        <w:tc>
+          <w:tcPr>
+            <w:tcW w:w="1418" w:type="dxa"/>
+            <w:vAlign w:val="center"/>
+          </w:tcPr>
+          <w:p>
+            <w:pPr>
+              <w:spacing w:line="360" w:lineRule="auto"/>
+            </w:pPr>
+          </w:p>
+        </w:tc>
+        <w:tc>
+          <w:tcPr>
+            <w:tcW w:w="4394" w:type="dxa"/>
+            <w:vAlign w:val="center"/>
+          </w:tcPr>
+          <w:p>
+            <w:pPr>
+              <w:spacing w:line="360" w:lineRule="auto"/>
+            </w:pPr>
+            <w:r>
+              <w:t>Médico: Agenda – Remover horários de consultas</w:t>
+            </w:r>
+          </w:p>
+        </w:tc>
+        <w:tc>
+          <w:tcPr>
+            <w:tcW w:w="1559" w:type="dxa"/>
+            <w:vAlign w:val="center"/>
+          </w:tcPr>
+          <w:p>
+            <w:pPr>
+              <w:spacing w:line="360" w:lineRule="auto"/>
+            </w:pPr>
+            <w:r>
+              <w:t>Funcional</w:t>
+            </w:r>
+          </w:p>
+        </w:tc>
+        <w:tc>
+          <w:tcPr>
+            <w:tcW w:w="1690" w:type="dxa"/>
+            <w:vAlign w:val="center"/>
+          </w:tcPr>
+          <w:p>
+            <w:pPr>
+              <w:spacing w:line="360" w:lineRule="auto"/>
+            </w:pPr>
+            <w:r>
+              <w:t>Alta</w:t>
+            </w:r>
+          </w:p>
+        </w:tc>
+      </w:tr>
+      <w:tr>
+        <w:tc>
+          <w:tcPr>
+            <w:tcW w:w="1418" w:type="dxa"/>
+            <w:vAlign w:val="center"/>
+          </w:tcPr>
+          <w:p>
+            <w:pPr>
+              <w:spacing w:line="360" w:lineRule="auto"/>
+            </w:pPr>
+          </w:p>
+        </w:tc>
+        <w:tc>
+          <w:tcPr>
+            <w:tcW w:w="4394" w:type="dxa"/>
+            <w:vAlign w:val="center"/>
+          </w:tcPr>
+          <w:p>
+            <w:pPr>
+              <w:spacing w:line="360" w:lineRule="auto"/>
+            </w:pPr>
+            <w:r>
+              <w:t>Médico: Agenda – Visualizar Agenda Completa</w:t>
+            </w:r>
+          </w:p>
+        </w:tc>
+        <w:tc>
+          <w:tcPr>
+            <w:tcW w:w="1559" w:type="dxa"/>
+            <w:vAlign w:val="center"/>
+          </w:tcPr>
+          <w:p>
+            <w:pPr>
+              <w:spacing w:line="360" w:lineRule="auto"/>
+            </w:pPr>
+            <w:r>
+              <w:t>Funcional</w:t>
+            </w:r>
+          </w:p>
+        </w:tc>
+        <w:tc>
+          <w:tcPr>
+            <w:tcW w:w="1690" w:type="dxa"/>
+            <w:vAlign w:val="center"/>
+          </w:tcPr>
+          <w:p>
+            <w:pPr>
+              <w:spacing w:line="360" w:lineRule="auto"/>
+            </w:pPr>
+            <w:r>
+              <w:t>Alta</w:t>
+            </w:r>
+          </w:p>
+        </w:tc>
+      </w:tr>
+      <w:tr>
+        <w:tc>
+          <w:tcPr>
+            <w:tcW w:w="1418" w:type="dxa"/>
+            <w:vAlign w:val="center"/>
+          </w:tcPr>
+          <w:p>
+            <w:pPr>
+              <w:spacing w:line="360" w:lineRule="auto"/>
+            </w:pPr>
+          </w:p>
+        </w:tc>
+        <w:tc>
+          <w:tcPr>
+            <w:tcW w:w="4394" w:type="dxa"/>
+            <w:vAlign w:val="center"/>
+          </w:tcPr>
+          <w:p>
+            <w:pPr>
+              <w:spacing w:line="360" w:lineRule="auto"/>
+            </w:pPr>
+            <w:r>
+              <w:t>Médico: Prontuário – Atualizar Prontuário do Paciente</w:t>
+            </w:r>
+          </w:p>
+        </w:tc>
+        <w:tc>
+          <w:tcPr>
+            <w:tcW w:w="1559" w:type="dxa"/>
+            <w:vAlign w:val="center"/>
+          </w:tcPr>
+          <w:p>
+            <w:pPr>
+              <w:spacing w:line="360" w:lineRule="auto"/>
+            </w:pPr>
+            <w:r>
+              <w:t>Funcional</w:t>
+            </w:r>
+          </w:p>
+        </w:tc>
+        <w:tc>
+          <w:tcPr>
+            <w:tcW w:w="1690" w:type="dxa"/>
+            <w:vAlign w:val="center"/>
+          </w:tcPr>
+          <w:p>
+            <w:pPr>
+              <w:spacing w:line="360" w:lineRule="auto"/>
+            </w:pPr>
+            <w:r>
+              <w:t>Alta</w:t>
+            </w:r>
+          </w:p>
+        </w:tc>
+      </w:tr>
+      <w:tr>
+        <w:tc>
+          <w:tcPr>
+            <w:tcW w:w="1418" w:type="dxa"/>
+            <w:vAlign w:val="center"/>
+          </w:tcPr>
+          <w:p>
+            <w:pPr>
+              <w:spacing w:line="360" w:lineRule="auto"/>
+            </w:pPr>
+          </w:p>
+        </w:tc>
+        <w:tc>
+          <w:tcPr>
+            <w:tcW w:w="4394" w:type="dxa"/>
+            <w:vAlign w:val="center"/>
+          </w:tcPr>
+          <w:p>
+            <w:pPr>
+              <w:spacing w:line="360" w:lineRule="auto"/>
+            </w:pPr>
+            <w:r>
+              <w:t>Médico: Consultas – Realizar consultas médicas</w:t>
+            </w:r>
+          </w:p>
+        </w:tc>
+        <w:tc>
+          <w:tcPr>
+            <w:tcW w:w="1559" w:type="dxa"/>
+            <w:vAlign w:val="center"/>
+          </w:tcPr>
+          <w:p>
+            <w:pPr>
+              <w:spacing w:line="360" w:lineRule="auto"/>
+            </w:pPr>
+            <w:r>
+              <w:t>Funcional</w:t>
+            </w:r>
+          </w:p>
+        </w:tc>
+        <w:tc>
+          <w:tcPr>
+            <w:tcW w:w="1690" w:type="dxa"/>
+            <w:vAlign w:val="center"/>
+          </w:tcPr>
+          <w:p>
+            <w:pPr>
+              <w:spacing w:line="360" w:lineRule="auto"/>
+            </w:pPr>
+            <w:r>
+              <w:t>Alta</w:t>
+            </w:r>
+          </w:p>
+        </w:tc>
+      </w:tr>
+      <w:tr>
+        <w:tc>
+          <w:tcPr>
+            <w:tcW w:w="1418" w:type="dxa"/>
+            <w:vAlign w:val="center"/>
+          </w:tcPr>
+          <w:p>
+            <w:pPr>
+              <w:spacing w:line="360" w:lineRule="auto"/>
+            </w:pPr>
+          </w:p>
+        </w:tc>
+        <w:tc>
+          <w:tcPr>
+            <w:tcW w:w="4394" w:type="dxa"/>
+            <w:vAlign w:val="center"/>
+          </w:tcPr>
+          <w:p>
+            <w:pPr>
+              <w:spacing w:line="360" w:lineRule="auto"/>
+            </w:pPr>
+            <w:r>
+              <w:t>Médico: Consultas – Emitir Receitas Digitais</w:t>
+            </w:r>
+          </w:p>
+        </w:tc>
+        <w:tc>
+          <w:tcPr>
+            <w:tcW w:w="1559" w:type="dxa"/>
+            <w:vAlign w:val="center"/>
+          </w:tcPr>
+          <w:p>
+            <w:pPr>
+              <w:spacing w:line="360" w:lineRule="auto"/>
+            </w:pPr>
+            <w:r>
+              <w:t>Funcional</w:t>
+            </w:r>
+          </w:p>
+        </w:tc>
+        <w:tc>
+          <w:tcPr>
+            <w:tcW w:w="1690" w:type="dxa"/>
+            <w:vAlign w:val="center"/>
+          </w:tcPr>
+          <w:p>
+            <w:pPr>
+              <w:spacing w:line="360" w:lineRule="auto"/>
+            </w:pPr>
+            <w:r>
+              <w:t>Média</w:t>
+            </w:r>
+          </w:p>
+        </w:tc>
+      </w:tr>
+      <w:tr>
+        <w:tc>
+          <w:tcPr>
+            <w:tcW w:w="1418" w:type="dxa"/>
+            <w:vAlign w:val="center"/>
+          </w:tcPr>
+          <w:p>
+            <w:pPr>
+              <w:spacing w:line="360" w:lineRule="auto"/>
+            </w:pPr>
+          </w:p>
+        </w:tc>
+        <w:tc>
+          <w:tcPr>
+            <w:tcW w:w="4394" w:type="dxa"/>
+            <w:vAlign w:val="center"/>
+          </w:tcPr>
+          <w:p>
+            <w:pPr>
+              <w:spacing w:line="360" w:lineRule="auto"/>
+            </w:pPr>
+            <w:r>
+              <w:t>Médico: Anamnese – Realizar Anamnese do Paciente</w:t>
+            </w:r>
+          </w:p>
+        </w:tc>
+        <w:tc>
+          <w:tcPr>
+            <w:tcW w:w="1559" w:type="dxa"/>
+            <w:vAlign w:val="center"/>
+          </w:tcPr>
+          <w:p>
+            <w:pPr>
+              <w:spacing w:line="360" w:lineRule="auto"/>
+            </w:pPr>
+            <w:r>
+              <w:t>Funcional</w:t>
+            </w:r>
+          </w:p>
+        </w:tc>
+        <w:tc>
+          <w:tcPr>
+            <w:tcW w:w="1690" w:type="dxa"/>
+            <w:vAlign w:val="center"/>
+          </w:tcPr>
+          <w:p>
+            <w:pPr>
+              <w:spacing w:line="360" w:lineRule="auto"/>
+            </w:pPr>
+            <w:r>
+              <w:t>Média</w:t>
+            </w:r>
+          </w:p>
+        </w:tc>
+      </w:tr>
+      <w:tr>
+        <w:tc>
+          <w:tcPr>
+            <w:tcW w:w="1418" w:type="dxa"/>
+            <w:vAlign w:val="center"/>
+          </w:tcPr>
+          <w:p>
+            <w:pPr>
+              <w:spacing w:line="360" w:lineRule="auto"/>
+            </w:pPr>
+          </w:p>
+        </w:tc>
+        <w:tc>
+          <w:tcPr>
+            <w:tcW w:w="4394" w:type="dxa"/>
+            <w:vAlign w:val="center"/>
+          </w:tcPr>
+          <w:p>
+            <w:pPr>
+              <w:spacing w:line="360" w:lineRule="auto"/>
+            </w:pPr>
+            <w:r>
+              <w:t>Médico: Anamnese – Alterar Anamnese do Paciente a cada consulta</w:t>
+            </w:r>
+          </w:p>
+        </w:tc>
+        <w:tc>
+          <w:tcPr>
+            <w:tcW w:w="1559" w:type="dxa"/>
+            <w:vAlign w:val="center"/>
+          </w:tcPr>
+          <w:p>
+            <w:pPr>
+              <w:spacing w:line="360" w:lineRule="auto"/>
+            </w:pPr>
+            <w:r>
+              <w:t>Funcional</w:t>
+            </w:r>
+          </w:p>
+        </w:tc>
+        <w:tc>
+          <w:tcPr>
+            <w:tcW w:w="1690" w:type="dxa"/>
+            <w:vAlign w:val="center"/>
+          </w:tcPr>
+          <w:p>
+            <w:pPr>
+              <w:spacing w:line="360" w:lineRule="auto"/>
+            </w:pPr>
+            <w:r>
+              <w:t>Média</w:t>
+            </w:r>
+          </w:p>
+        </w:tc>
+      </w:tr>
+      <w:tr>
+        <w:tc>
+          <w:tcPr>
+            <w:tcW w:w="1418" w:type="dxa"/>
+            <w:vAlign w:val="center"/>
+          </w:tcPr>
+          <w:p>
+            <w:pPr>
+              <w:spacing w:line="360" w:lineRule="auto"/>
+            </w:pPr>
+          </w:p>
+        </w:tc>
+        <w:tc>
+          <w:tcPr>
+            <w:tcW w:w="4394" w:type="dxa"/>
+            <w:vAlign w:val="center"/>
+          </w:tcPr>
+          <w:p>
+            <w:pPr>
+              <w:spacing w:line="360" w:lineRule="auto"/>
+            </w:pPr>
+            <w:r>
+              <w:t>Médico: Internação – Solicitar Internação do Paciente</w:t>
+            </w:r>
+          </w:p>
+        </w:tc>
+        <w:tc>
+          <w:tcPr>
+            <w:tcW w:w="1559" w:type="dxa"/>
+            <w:vAlign w:val="center"/>
+          </w:tcPr>
+          <w:p>
+            <w:pPr>
+              <w:spacing w:line="360" w:lineRule="auto"/>
+            </w:pPr>
+            <w:r>
+              <w:t>Funcional</w:t>
+            </w:r>
+          </w:p>
+        </w:tc>
+        <w:tc>
+          <w:tcPr>
+            <w:tcW w:w="1690" w:type="dxa"/>
+            <w:vAlign w:val="center"/>
+          </w:tcPr>
+          <w:p>
+            <w:pPr>
+              <w:spacing w:line="360" w:lineRule="auto"/>
+            </w:pPr>
+            <w:r>
+              <w:t>Alta</w:t>
+            </w:r>
+          </w:p>
+        </w:tc>
+      </w:tr>
+      <w:tr>
+        <w:tc>
+          <w:tcPr>
+            <w:tcW w:w="1418" w:type="dxa"/>
+            <w:vAlign w:val="center"/>
+          </w:tcPr>
+          <w:p>
+            <w:pPr>
+              <w:spacing w:line="360" w:lineRule="auto"/>
+            </w:pPr>
+          </w:p>
+        </w:tc>
+        <w:tc>
+          <w:tcPr>
+            <w:tcW w:w="4394" w:type="dxa"/>
+            <w:vAlign w:val="center"/>
+          </w:tcPr>
+          <w:p>
+            <w:pPr>
+              <w:spacing w:line="360" w:lineRule="auto"/>
+            </w:pPr>
+            <w:r>
+              <w:t>Médico: Internação – Criar Prescrições durante a internação do Paciente</w:t>
+            </w:r>
+          </w:p>
+        </w:tc>
+        <w:tc>
+          <w:tcPr>
+            <w:tcW w:w="1559" w:type="dxa"/>
+            <w:vAlign w:val="center"/>
+          </w:tcPr>
+          <w:p>
+            <w:pPr>
+              <w:spacing w:line="360" w:lineRule="auto"/>
+            </w:pPr>
+            <w:r>
+              <w:t>Funcional</w:t>
+            </w:r>
+          </w:p>
+        </w:tc>
+        <w:tc>
+          <w:tcPr>
+            <w:tcW w:w="1690" w:type="dxa"/>
+            <w:vAlign w:val="center"/>
+          </w:tcPr>
+          <w:p>
+            <w:pPr>
+              <w:spacing w:line="360" w:lineRule="auto"/>
+            </w:pPr>
+            <w:r>
+              <w:t>Alta</w:t>
+            </w:r>
+          </w:p>
+        </w:tc>
+      </w:tr>
+      <w:tr>
+        <w:tc>
+          <w:tcPr>
+            <w:tcW w:w="1418" w:type="dxa"/>
+            <w:vAlign w:val="center"/>
+          </w:tcPr>
+          <w:p>
+            <w:pPr>
+              <w:spacing w:line="360" w:lineRule="auto"/>
+            </w:pPr>
+          </w:p>
+        </w:tc>
+        <w:tc>
+          <w:tcPr>
+            <w:tcW w:w="4394" w:type="dxa"/>
+            <w:vAlign w:val="center"/>
+          </w:tcPr>
+          <w:p>
+            <w:pPr>
+              <w:spacing w:line="360" w:lineRule="auto"/>
+            </w:pPr>
+            <w:r>
+              <w:t>Médico: Internação – Realizar Alta</w:t>
+            </w:r>
+          </w:p>
+        </w:tc>
+        <w:tc>
+          <w:tcPr>
+            <w:tcW w:w="1559" w:type="dxa"/>
+            <w:vAlign w:val="center"/>
+          </w:tcPr>
+          <w:p>
+            <w:pPr>
+              <w:spacing w:line="360" w:lineRule="auto"/>
+            </w:pPr>
+            <w:r>
+              <w:t>Funcional</w:t>
+            </w:r>
+          </w:p>
+        </w:tc>
+        <w:tc>
+          <w:tcPr>
+            <w:tcW w:w="1690" w:type="dxa"/>
+            <w:vAlign w:val="center"/>
+          </w:tcPr>
+          <w:p>
+            <w:pPr>
+              <w:spacing w:line="360" w:lineRule="auto"/>
+            </w:pPr>
+            <w:r>
+              <w:t>Alta</w:t>
+            </w:r>
+          </w:p>
+        </w:tc>
+      </w:tr>
+      <w:tr>
+        <w:tc>
+          <w:tcPr>
+            <w:tcW w:w="1418" w:type="dxa"/>
+            <w:vAlign w:val="center"/>
+          </w:tcPr>
+          <w:p>
+            <w:pPr>
+              <w:spacing w:line="360" w:lineRule="auto"/>
+            </w:pPr>
+          </w:p>
+        </w:tc>
+        <w:tc>
+          <w:tcPr>
+            <w:tcW w:w="4394" w:type="dxa"/>
+            <w:vAlign w:val="center"/>
+          </w:tcPr>
+          <w:p>
+            <w:pPr>
+              <w:spacing w:line="360" w:lineRule="auto"/>
+            </w:pPr>
+            <w:r>
+              <w:t>Enfermeiro: Internação – Solicitar Suprimentos para realizar as Prescrições</w:t>
+            </w:r>
+          </w:p>
+        </w:tc>
+        <w:tc>
+          <w:tcPr>
+            <w:tcW w:w="1559" w:type="dxa"/>
+            <w:vAlign w:val="center"/>
+          </w:tcPr>
+          <w:p>
+            <w:pPr>
+              <w:spacing w:line="360" w:lineRule="auto"/>
+            </w:pPr>
+            <w:r>
+              <w:t>Funcional</w:t>
+            </w:r>
+          </w:p>
+        </w:tc>
+        <w:tc>
+          <w:tcPr>
+            <w:tcW w:w="1690" w:type="dxa"/>
+            <w:vAlign w:val="center"/>
+          </w:tcPr>
+          <w:p>
+            <w:pPr>
+              <w:spacing w:line="360" w:lineRule="auto"/>
+            </w:pPr>
+            <w:r>
+              <w:t>Alta</w:t>
+            </w:r>
+          </w:p>
+        </w:tc>
+      </w:tr>
+      <w:tr>
+        <w:tc>
+          <w:tcPr>
+            <w:tcW w:w="1418" w:type="dxa"/>
+            <w:vAlign w:val="center"/>
+          </w:tcPr>
+          <w:p>
+            <w:pPr>
+              <w:spacing w:line="360" w:lineRule="auto"/>
+            </w:pPr>
+          </w:p>
+        </w:tc>
+        <w:tc>
+          <w:tcPr>
+            <w:tcW w:w="4394" w:type="dxa"/>
+            <w:vAlign w:val="center"/>
+          </w:tcPr>
+          <w:p>
+            <w:pPr>
+              <w:spacing w:line="360" w:lineRule="auto"/>
+            </w:pPr>
+            <w:r>
+              <w:t>Enfermeiro: Internação – Realizar o procedimento solicitado</w:t>
+            </w:r>
+          </w:p>
+        </w:tc>
+        <w:tc>
+          <w:tcPr>
+            <w:tcW w:w="1559" w:type="dxa"/>
+            <w:vAlign w:val="center"/>
+          </w:tcPr>
+          <w:p>
+            <w:pPr>
+              <w:spacing w:line="360" w:lineRule="auto"/>
+            </w:pPr>
+            <w:r>
+              <w:t>Funcional</w:t>
+            </w:r>
+          </w:p>
+        </w:tc>
+        <w:tc>
+          <w:tcPr>
+            <w:tcW w:w="1690" w:type="dxa"/>
+            <w:vAlign w:val="center"/>
+          </w:tcPr>
+          <w:p>
+            <w:pPr>
+              <w:spacing w:line="360" w:lineRule="auto"/>
+            </w:pPr>
+            <w:r>
+              <w:t>Alta</w:t>
+            </w:r>
+          </w:p>
+        </w:tc>
+      </w:tr>
+      <w:tr>
+        <w:tc>
+          <w:tcPr>
+            <w:tcW w:w="1418" w:type="dxa"/>
+            <w:vAlign w:val="center"/>
+          </w:tcPr>
+          <w:p>
+            <w:pPr>
+              <w:spacing w:line="360" w:lineRule="auto"/>
+            </w:pPr>
+          </w:p>
+        </w:tc>
+        <w:tc>
+          <w:tcPr>
+            <w:tcW w:w="4394" w:type="dxa"/>
+            <w:vAlign w:val="center"/>
+          </w:tcPr>
+          <w:p>
+            <w:pPr>
+              <w:spacing w:line="360" w:lineRule="auto"/>
+            </w:pPr>
+            <w:r>
+              <w:t>Enfermeiro: Internação – Atualizar o Prontuário do Paciente após a realização do procedimento</w:t>
+            </w:r>
+          </w:p>
+        </w:tc>
+        <w:tc>
+          <w:tcPr>
+            <w:tcW w:w="1559" w:type="dxa"/>
+            <w:vAlign w:val="center"/>
+          </w:tcPr>
+          <w:p>
+            <w:pPr>
+              <w:spacing w:line="360" w:lineRule="auto"/>
+            </w:pPr>
+            <w:r>
+              <w:t>Funcional</w:t>
+            </w:r>
+          </w:p>
+        </w:tc>
+        <w:tc>
+          <w:tcPr>
+            <w:tcW w:w="1690" w:type="dxa"/>
+            <w:vAlign w:val="center"/>
+          </w:tcPr>
+          <w:p>
+            <w:pPr>
+              <w:spacing w:line="360" w:lineRule="auto"/>
+            </w:pPr>
+            <w:r>
+              <w:t>Alta</w:t>
+            </w:r>
+          </w:p>
+        </w:tc>
+      </w:tr>
+      <w:tr>
+        <w:tc>
+          <w:tcPr>
+            <w:tcW w:w="1418" w:type="dxa"/>
+            <w:vAlign w:val="center"/>
+          </w:tcPr>
+          <w:p>
+            <w:pPr>
+              <w:spacing w:line="360" w:lineRule="auto"/>
+            </w:pPr>
+          </w:p>
+        </w:tc>
+        <w:tc>
+          <w:tcPr>
+            <w:tcW w:w="4394" w:type="dxa"/>
+            <w:vAlign w:val="center"/>
+          </w:tcPr>
+          <w:p>
+            <w:pPr>
+              <w:spacing w:line="360" w:lineRule="auto"/>
+            </w:pPr>
+            <w:r>
+              <w:t>Farmacêutico:</w:t>
+            </w:r>
+            <w:r>
+              <w:t xml:space="preserve"> Suprimentos – Receber solicitação dos suprimentos</w:t>
+            </w:r>
+          </w:p>
+        </w:tc>
+        <w:tc>
+          <w:tcPr>
+            <w:tcW w:w="1559" w:type="dxa"/>
+            <w:vAlign w:val="center"/>
+          </w:tcPr>
+          <w:p>
+            <w:pPr>
+              <w:spacing w:line="360" w:lineRule="auto"/>
+            </w:pPr>
+            <w:r>
+              <w:t>Funcional</w:t>
+            </w:r>
+          </w:p>
+        </w:tc>
+        <w:tc>
+          <w:tcPr>
+            <w:tcW w:w="1690" w:type="dxa"/>
+            <w:vAlign w:val="center"/>
+          </w:tcPr>
+          <w:p>
+            <w:pPr>
+              <w:spacing w:line="360" w:lineRule="auto"/>
+            </w:pPr>
+            <w:r>
+              <w:t>Alta</w:t>
+            </w:r>
+          </w:p>
+        </w:tc>
+      </w:tr>
+      <w:tr>
+        <w:tc>
+          <w:tcPr>
+            <w:tcW w:w="1418" w:type="dxa"/>
+            <w:vAlign w:val="center"/>
+          </w:tcPr>
+          <w:p>
+            <w:pPr>
+              <w:spacing w:line="360" w:lineRule="auto"/>
+            </w:pPr>
+          </w:p>
+        </w:tc>
+        <w:tc>
+          <w:tcPr>
+            <w:tcW w:w="4394" w:type="dxa"/>
+            <w:vAlign w:val="center"/>
+          </w:tcPr>
+          <w:p>
+            <w:pPr>
+              <w:spacing w:line="360" w:lineRule="auto"/>
+            </w:pPr>
+            <w:r>
+              <w:t>Farmacêutico: Suprimento – Registrar entrega de Suprimentos ao Enfermeiro</w:t>
+            </w:r>
+          </w:p>
+        </w:tc>
+        <w:tc>
+          <w:tcPr>
+            <w:tcW w:w="1559" w:type="dxa"/>
+            <w:vAlign w:val="center"/>
+          </w:tcPr>
+          <w:p>
+            <w:pPr>
+              <w:spacing w:line="360" w:lineRule="auto"/>
+            </w:pPr>
+            <w:r>
+              <w:t>Funcional</w:t>
+            </w:r>
+          </w:p>
+        </w:tc>
+        <w:tc>
+          <w:tcPr>
+            <w:tcW w:w="1690" w:type="dxa"/>
+            <w:vAlign w:val="center"/>
+          </w:tcPr>
+          <w:p>
+            <w:pPr>
+              <w:spacing w:line="360" w:lineRule="auto"/>
+            </w:pPr>
+            <w:r>
+              <w:t>Alta</w:t>
+            </w:r>
+          </w:p>
+        </w:tc>
+      </w:tr>
+      <w:tr>
+        <w:tc>
+          <w:tcPr>
+            <w:tcW w:w="1418" w:type="dxa"/>
+            <w:vAlign w:val="center"/>
+          </w:tcPr>
+          <w:p>
+            <w:pPr>
+              <w:spacing w:line="360" w:lineRule="auto"/>
+            </w:pPr>
+          </w:p>
+        </w:tc>
+        <w:tc>
+          <w:tcPr>
+            <w:tcW w:w="4394" w:type="dxa"/>
+            <w:vAlign w:val="center"/>
+          </w:tcPr>
+          <w:p>
+            <w:pPr>
+              <w:spacing w:line="360" w:lineRule="auto"/>
+            </w:pPr>
+            <w:r>
+              <w:t>Farmacêutico: Suprimento – Dar baixa no estoque de Suprimentos</w:t>
+            </w:r>
+          </w:p>
+        </w:tc>
+        <w:tc>
+          <w:tcPr>
+            <w:tcW w:w="1559" w:type="dxa"/>
+            <w:vAlign w:val="center"/>
+          </w:tcPr>
+          <w:p>
+            <w:pPr>
+              <w:spacing w:line="360" w:lineRule="auto"/>
+            </w:pPr>
+            <w:r>
+              <w:t>Funcional</w:t>
+            </w:r>
+          </w:p>
+        </w:tc>
+        <w:tc>
+          <w:tcPr>
+            <w:tcW w:w="1690" w:type="dxa"/>
+            <w:vAlign w:val="center"/>
+          </w:tcPr>
+          <w:p>
+            <w:pPr>
+              <w:spacing w:line="360" w:lineRule="auto"/>
+            </w:pPr>
+            <w:r>
+              <w:t>Alta</w:t>
+            </w:r>
+          </w:p>
+        </w:tc>
+      </w:tr>
+      <w:tr>
+        <w:tc>
+          <w:tcPr>
+            <w:tcW w:w="1418" w:type="dxa"/>
+            <w:vAlign w:val="center"/>
+          </w:tcPr>
+          <w:p>
+            <w:pPr>
+              <w:spacing w:line="360" w:lineRule="auto"/>
+            </w:pPr>
+          </w:p>
+        </w:tc>
+        <w:tc>
+          <w:tcPr>
+            <w:tcW w:w="4394" w:type="dxa"/>
+            <w:vAlign w:val="center"/>
+          </w:tcPr>
+          <w:p>
+            <w:pPr>
+              <w:spacing w:line="360" w:lineRule="auto"/>
+            </w:pPr>
+            <w:r>
+              <w:t>Paciente: Marcar Consultas com um Médico específico</w:t>
+            </w:r>
+          </w:p>
+        </w:tc>
+        <w:tc>
+          <w:tcPr>
+            <w:tcW w:w="1559" w:type="dxa"/>
+            <w:vAlign w:val="center"/>
+          </w:tcPr>
+          <w:p>
+            <w:pPr>
+              <w:spacing w:line="360" w:lineRule="auto"/>
+            </w:pPr>
+            <w:r>
+              <w:t>Funcional</w:t>
+            </w:r>
+          </w:p>
+        </w:tc>
+        <w:tc>
+          <w:tcPr>
+            <w:tcW w:w="1690" w:type="dxa"/>
+            <w:vAlign w:val="center"/>
+          </w:tcPr>
+          <w:p>
+            <w:pPr>
+              <w:spacing w:line="360" w:lineRule="auto"/>
+            </w:pPr>
+            <w:r>
+              <w:t>Alta</w:t>
+            </w:r>
+          </w:p>
+        </w:tc>
+      </w:tr>
+      <w:tr>
+        <w:tc>
+          <w:tcPr>
+            <w:tcW w:w="1418" w:type="dxa"/>
+            <w:vAlign w:val="center"/>
+          </w:tcPr>
+          <w:p>
+            <w:pPr>
+              <w:spacing w:line="360" w:lineRule="auto"/>
+            </w:pPr>
+          </w:p>
+        </w:tc>
+        <w:tc>
+          <w:tcPr>
+            <w:tcW w:w="4394" w:type="dxa"/>
+            <w:vAlign w:val="center"/>
+          </w:tcPr>
+          <w:p>
+            <w:pPr>
+              <w:spacing w:line="360" w:lineRule="auto"/>
+            </w:pPr>
+            <w:r>
+              <w:t>Paciente: Visualizar próximas consultas marcadas</w:t>
+            </w:r>
+          </w:p>
+        </w:tc>
+        <w:tc>
+          <w:tcPr>
+            <w:tcW w:w="1559" w:type="dxa"/>
+            <w:vAlign w:val="center"/>
+          </w:tcPr>
+          <w:p>
+            <w:pPr>
+              <w:spacing w:line="360" w:lineRule="auto"/>
+            </w:pPr>
+            <w:r>
+              <w:t>Funcional</w:t>
+            </w:r>
+          </w:p>
+        </w:tc>
+        <w:tc>
+          <w:tcPr>
+            <w:tcW w:w="1690" w:type="dxa"/>
+            <w:vAlign w:val="center"/>
+          </w:tcPr>
+          <w:p>
+            <w:pPr>
+              <w:spacing w:line="360" w:lineRule="auto"/>
+            </w:pPr>
+            <w:r>
+              <w:t>Alta</w:t>
+            </w:r>
+          </w:p>
+        </w:tc>
+      </w:tr>
+      <w:tr>
+        <w:tc>
+          <w:tcPr>
+            <w:tcW w:w="1418" w:type="dxa"/>
+            <w:vAlign w:val="center"/>
+          </w:tcPr>
+          <w:p>
+            <w:pPr>
+              <w:spacing w:line="360" w:lineRule="auto"/>
+            </w:pPr>
+          </w:p>
+        </w:tc>
+        <w:tc>
+          <w:tcPr>
+            <w:tcW w:w="4394" w:type="dxa"/>
+            <w:vAlign w:val="center"/>
+          </w:tcPr>
+          <w:p>
+            <w:pPr>
+              <w:spacing w:line="360" w:lineRule="auto"/>
+            </w:pPr>
+            <w:r>
+              <w:t xml:space="preserve">Paciente: </w:t>
+            </w:r>
+            <w:r>
+              <w:t>Receber Notificação de Consultas Próximas</w:t>
+            </w:r>
+          </w:p>
+        </w:tc>
+        <w:tc>
+          <w:tcPr>
+            <w:tcW w:w="1559" w:type="dxa"/>
+            <w:vAlign w:val="center"/>
+          </w:tcPr>
+          <w:p>
+            <w:pPr>
+              <w:spacing w:line="360" w:lineRule="auto"/>
+            </w:pPr>
+            <w:r>
+              <w:t>Funcional</w:t>
+            </w:r>
+          </w:p>
+        </w:tc>
+        <w:tc>
+          <w:tcPr>
+            <w:tcW w:w="1690" w:type="dxa"/>
+            <w:vAlign w:val="center"/>
+          </w:tcPr>
+          <w:p>
+            <w:pPr>
+              <w:spacing w:line="360" w:lineRule="auto"/>
+            </w:pPr>
+            <w:r>
+              <w:t>Alta</w:t>
+            </w:r>
+          </w:p>
+        </w:tc>
+      </w:tr>
+      <w:tr>
+        <w:tc>
+          <w:tcPr>
+            <w:tcW w:w="1418" w:type="dxa"/>
+            <w:vAlign w:val="center"/>
+          </w:tcPr>
+          <w:p>
+            <w:pPr>
+              <w:spacing w:line="360" w:lineRule="auto"/>
+            </w:pPr>
+          </w:p>
+        </w:tc>
+        <w:tc>
+          <w:tcPr>
+            <w:tcW w:w="4394" w:type="dxa"/>
+            <w:vAlign w:val="center"/>
+          </w:tcPr>
+          <w:p>
+            <w:pPr>
+              <w:spacing w:line="360" w:lineRule="auto"/>
+            </w:pPr>
+            <w:r>
+              <w:t>Paciente: Visualizar Prontuário Médico</w:t>
+            </w:r>
+          </w:p>
+        </w:tc>
+        <w:tc>
+          <w:tcPr>
+            <w:tcW w:w="1559" w:type="dxa"/>
+            <w:vAlign w:val="center"/>
+          </w:tcPr>
+          <w:p>
+            <w:pPr>
+              <w:spacing w:line="360" w:lineRule="auto"/>
+            </w:pPr>
+            <w:r>
+              <w:t>Funcional</w:t>
+            </w:r>
+          </w:p>
+        </w:tc>
+        <w:tc>
+          <w:tcPr>
+            <w:tcW w:w="1690" w:type="dxa"/>
+            <w:vAlign w:val="center"/>
+          </w:tcPr>
+          <w:p>
+            <w:pPr>
+              <w:spacing w:line="360" w:lineRule="auto"/>
+            </w:pPr>
+            <w:r>
+              <w:t>Alta</w:t>
+            </w:r>
+          </w:p>
+        </w:tc>
+      </w:tr>
+      <w:tr>
+        <w:tc>
+          <w:tcPr>
+            <w:tcW w:w="1418" w:type="dxa"/>
+            <w:vAlign w:val="center"/>
+          </w:tcPr>
+          <w:p>
+            <w:pPr>
+              <w:spacing w:line="360" w:lineRule="auto"/>
+            </w:pPr>
+          </w:p>
+        </w:tc>
+        <w:tc>
+          <w:tcPr>
+            <w:tcW w:w="4394" w:type="dxa"/>
+            <w:vAlign w:val="center"/>
+          </w:tcPr>
+          <w:p>
+            <w:pPr>
+              <w:spacing w:line="360" w:lineRule="auto"/>
+            </w:pPr>
+            <w:r>
+              <w:t>Teleconsulta: Realizar Videochamadas seguras</w:t>
+            </w:r>
+          </w:p>
+        </w:tc>
+        <w:tc>
+          <w:tcPr>
+            <w:tcW w:w="1559" w:type="dxa"/>
+            <w:vAlign w:val="center"/>
+          </w:tcPr>
+          <w:p>
+            <w:pPr>
+              <w:spacing w:line="360" w:lineRule="auto"/>
+            </w:pPr>
+            <w:r>
+              <w:t>Funcional</w:t>
+            </w:r>
+          </w:p>
+        </w:tc>
+        <w:tc>
+          <w:tcPr>
+            <w:tcW w:w="1690" w:type="dxa"/>
+            <w:vAlign w:val="center"/>
+          </w:tcPr>
+          <w:p>
+            <w:pPr>
+              <w:spacing w:line="360" w:lineRule="auto"/>
+            </w:pPr>
+            <w:r>
+              <w:t>Alta</w:t>
+            </w:r>
+          </w:p>
+        </w:tc>
+      </w:tr>
+      <w:tr>
+        <w:tc>
+          <w:tcPr>
+            <w:tcW w:w="1418" w:type="dxa"/>
+            <w:vAlign w:val="center"/>
+          </w:tcPr>
+          <w:p>
+            <w:pPr>
+              <w:spacing w:line="360" w:lineRule="auto"/>
+            </w:pPr>
+          </w:p>
+        </w:tc>
+        <w:tc>
+          <w:tcPr>
+            <w:tcW w:w="4394" w:type="dxa"/>
+            <w:vAlign w:val="center"/>
+          </w:tcPr>
+          <w:p>
+            <w:pPr>
+              <w:spacing w:line="360" w:lineRule="auto"/>
+            </w:pPr>
+            <w:r>
+              <w:t>Teleconsulta: Atualizar Prontuário do Paciente</w:t>
+            </w:r>
+          </w:p>
+        </w:tc>
+        <w:tc>
+          <w:tcPr>
+            <w:tcW w:w="1559" w:type="dxa"/>
+            <w:vAlign w:val="center"/>
+          </w:tcPr>
+          <w:p>
+            <w:pPr>
+              <w:spacing w:line="360" w:lineRule="auto"/>
+            </w:pPr>
+            <w:r>
+              <w:t>Funcional</w:t>
+            </w:r>
+          </w:p>
+        </w:tc>
+        <w:tc>
+          <w:tcPr>
+            <w:tcW w:w="1690" w:type="dxa"/>
+            <w:vAlign w:val="center"/>
+          </w:tcPr>
+          <w:p>
+            <w:pPr>
+              <w:spacing w:line="360" w:lineRule="auto"/>
+            </w:pPr>
+            <w:r>
+              <w:t>Alta</w:t>
+            </w:r>
+          </w:p>
+        </w:tc>
+      </w:tr>
+      <w:tr>
+        <w:tc>
+          <w:tcPr>
+            <w:tcW w:w="1418" w:type="dxa"/>
+            <w:vAlign w:val="center"/>
+          </w:tcPr>
+          <w:p>
+            <w:pPr>
+              <w:spacing w:line="360" w:lineRule="auto"/>
+            </w:pPr>
+          </w:p>
+        </w:tc>
+        <w:tc>
+          <w:tcPr>
+            <w:tcW w:w="4394" w:type="dxa"/>
+            <w:vAlign w:val="center"/>
+          </w:tcPr>
+          <w:p>
+            <w:pPr>
+              <w:spacing w:line="360" w:lineRule="auto"/>
+            </w:pPr>
+            <w:r>
+              <w:t>Teleconsulta: Realizar prescrições online</w:t>
+            </w:r>
+          </w:p>
+        </w:tc>
+        <w:tc>
+          <w:tcPr>
+            <w:tcW w:w="1559" w:type="dxa"/>
+            <w:vAlign w:val="center"/>
+          </w:tcPr>
+          <w:p>
+            <w:pPr>
+              <w:spacing w:line="360" w:lineRule="auto"/>
+            </w:pPr>
+            <w:r>
+              <w:t>Funcional</w:t>
+            </w:r>
+          </w:p>
+        </w:tc>
+        <w:tc>
+          <w:tcPr>
+            <w:tcW w:w="1690" w:type="dxa"/>
+            <w:vAlign w:val="center"/>
+          </w:tcPr>
+          <w:p>
+            <w:pPr>
+              <w:spacing w:line="360" w:lineRule="auto"/>
+            </w:pPr>
+            <w:r>
+              <w:t>Alta</w:t>
+            </w:r>
+          </w:p>
+        </w:tc>
+      </w:tr>
+      <w:tr>
+        <w:tc>
+          <w:tcPr>
+            <w:tcW w:w="1418" w:type="dxa"/>
+            <w:vAlign w:val="center"/>
+          </w:tcPr>
+          <w:p>
+            <w:pPr>
+              <w:spacing w:line="360" w:lineRule="auto"/>
+            </w:pPr>
+          </w:p>
+        </w:tc>
+        <w:tc>
+          <w:tcPr>
+            <w:tcW w:w="4394" w:type="dxa"/>
+            <w:vAlign w:val="center"/>
+          </w:tcPr>
+          <w:p>
+            <w:pPr>
+              <w:spacing w:line="360" w:lineRule="auto"/>
+            </w:pPr>
+            <w:r>
+              <w:t>Controle de Acesso de Perfis</w:t>
+            </w:r>
+          </w:p>
+        </w:tc>
+        <w:tc>
+          <w:tcPr>
+            <w:tcW w:w="1559" w:type="dxa"/>
+            <w:vAlign w:val="center"/>
+          </w:tcPr>
+          <w:p>
+            <w:pPr>
+              <w:spacing w:line="360" w:lineRule="auto"/>
+            </w:pPr>
+            <w:r>
+              <w:t>Não Funcional</w:t>
+            </w:r>
+          </w:p>
+        </w:tc>
+        <w:tc>
+          <w:tcPr>
+            <w:tcW w:w="1690" w:type="dxa"/>
+            <w:vAlign w:val="center"/>
+          </w:tcPr>
+          <w:p>
+            <w:pPr>
+              <w:spacing w:line="360" w:lineRule="auto"/>
+            </w:pPr>
+            <w:r>
+              <w:t>Alta</w:t>
+            </w:r>
+          </w:p>
+        </w:tc>
+      </w:tr>
+      <w:tr>
+        <w:tc>
+          <w:tcPr>
+            <w:tcW w:w="1418" w:type="dxa"/>
+            <w:vAlign w:val="center"/>
+          </w:tcPr>
+          <w:p>
+            <w:pPr>
+              <w:spacing w:line="360" w:lineRule="auto"/>
+            </w:pPr>
+          </w:p>
+        </w:tc>
+        <w:tc>
+          <w:tcPr>
+            <w:tcW w:w="4394" w:type="dxa"/>
+            <w:vAlign w:val="center"/>
+          </w:tcPr>
+          <w:p>
+            <w:pPr>
+              <w:spacing w:line="360" w:lineRule="auto"/>
+            </w:pPr>
+            <w:r>
+              <w:t>Criptografia de Dados Sensíveis</w:t>
+            </w:r>
+          </w:p>
+        </w:tc>
+        <w:tc>
+          <w:tcPr>
+            <w:tcW w:w="1559" w:type="dxa"/>
+            <w:vAlign w:val="center"/>
+          </w:tcPr>
+          <w:p>
+            <w:pPr>
+              <w:spacing w:line="360" w:lineRule="auto"/>
+            </w:pPr>
+            <w:r>
+              <w:t>Não Funcional</w:t>
+            </w:r>
+          </w:p>
+        </w:tc>
+        <w:tc>
+          <w:tcPr>
+            <w:tcW w:w="1690" w:type="dxa"/>
+            <w:vAlign w:val="center"/>
+          </w:tcPr>
+          <w:p>
+            <w:pPr>
+              <w:spacing w:line="360" w:lineRule="auto"/>
+            </w:pPr>
+            <w:r>
+              <w:t>Alta</w:t>
+            </w:r>
+          </w:p>
+        </w:tc>
+      </w:tr>
+      <w:tr>
+        <w:tc>
+          <w:tcPr>
+            <w:tcW w:w="1418" w:type="dxa"/>
+            <w:vAlign w:val="center"/>
+          </w:tcPr>
+          <w:p>
+            <w:pPr>
+              <w:spacing w:line="360" w:lineRule="auto"/>
+            </w:pPr>
+          </w:p>
+        </w:tc>
+        <w:tc>
+          <w:tcPr>
+            <w:tcW w:w="4394" w:type="dxa"/>
+            <w:vAlign w:val="center"/>
+          </w:tcPr>
+          <w:p>
+            <w:pPr>
+              <w:spacing w:line="360" w:lineRule="auto"/>
+            </w:pPr>
+            <w:r>
+              <w:t>Registros de logs para auditoria</w:t>
+            </w:r>
+          </w:p>
+        </w:tc>
+        <w:tc>
+          <w:tcPr>
+            <w:tcW w:w="1559" w:type="dxa"/>
+            <w:vAlign w:val="center"/>
+          </w:tcPr>
+          <w:p>
+            <w:pPr>
+              <w:spacing w:line="360" w:lineRule="auto"/>
+            </w:pPr>
+            <w:r>
+              <w:t>Não Funcional</w:t>
+            </w:r>
+          </w:p>
+        </w:tc>
+        <w:tc>
+          <w:tcPr>
+            <w:tcW w:w="1690" w:type="dxa"/>
+            <w:vAlign w:val="center"/>
+          </w:tcPr>
+          <w:p>
+            <w:pPr>
+              <w:spacing w:line="360" w:lineRule="auto"/>
+            </w:pPr>
+          </w:p>
+        </w:tc>
+      </w:tr>
+      <w:tr>
+        <w:tc>
+          <w:tcPr>
+            <w:tcW w:w="1418" w:type="dxa"/>
+            <w:vAlign w:val="center"/>
+          </w:tcPr>
+          <w:p>
+            <w:pPr>
+              <w:spacing w:line="360" w:lineRule="auto"/>
+            </w:pPr>
+          </w:p>
+        </w:tc>
+        <w:tc>
+          <w:tcPr>
+            <w:tcW w:w="4394" w:type="dxa"/>
+            <w:vAlign w:val="center"/>
+          </w:tcPr>
+          <w:p>
+            <w:pPr>
+              <w:spacing w:line="360" w:lineRule="auto"/>
+            </w:pPr>
+            <w:r>
+              <w:t>Suportar várias unidades hospitalares</w:t>
+            </w:r>
+          </w:p>
+        </w:tc>
+        <w:tc>
+          <w:tcPr>
+            <w:tcW w:w="1559" w:type="dxa"/>
+            <w:vAlign w:val="center"/>
+          </w:tcPr>
+          <w:p>
+            <w:pPr>
+              <w:spacing w:line="360" w:lineRule="auto"/>
+            </w:pPr>
+            <w:r>
+              <w:t>Não Funcional</w:t>
+            </w:r>
+          </w:p>
+        </w:tc>
+        <w:tc>
+          <w:tcPr>
+            <w:tcW w:w="1690" w:type="dxa"/>
+            <w:vAlign w:val="center"/>
+          </w:tcPr>
+          <w:p>
+            <w:pPr>
+              <w:spacing w:line="360" w:lineRule="auto"/>
+            </w:pPr>
+            <w:r>
+              <w:t>Alta</w:t>
+            </w:r>
+          </w:p>
+        </w:tc>
+      </w:tr>
+      <w:tr>
+        <w:tc>
+          <w:tcPr>
+            <w:tcW w:w="1418" w:type="dxa"/>
+            <w:vAlign w:val="center"/>
+          </w:tcPr>
+          <w:p>
+            <w:pPr>
+              <w:spacing w:line="360" w:lineRule="auto"/>
+            </w:pPr>
+          </w:p>
+        </w:tc>
+        <w:tc>
+          <w:tcPr>
+            <w:tcW w:w="4394" w:type="dxa"/>
+            <w:vAlign w:val="center"/>
+          </w:tcPr>
+          <w:p>
+            <w:pPr>
+              <w:spacing w:line="360" w:lineRule="auto"/>
+            </w:pPr>
+            <w:r>
+              <w:t>Tempo de resposta rápido</w:t>
+            </w:r>
+          </w:p>
+        </w:tc>
+        <w:tc>
+          <w:tcPr>
+            <w:tcW w:w="1559" w:type="dxa"/>
+            <w:vAlign w:val="center"/>
+          </w:tcPr>
+          <w:p>
+            <w:pPr>
+              <w:spacing w:line="360" w:lineRule="auto"/>
+            </w:pPr>
+            <w:r>
+              <w:t>Não Funcional</w:t>
+            </w:r>
+          </w:p>
+        </w:tc>
+        <w:tc>
+          <w:tcPr>
+            <w:tcW w:w="1690" w:type="dxa"/>
+            <w:vAlign w:val="center"/>
+          </w:tcPr>
+          <w:p>
+            <w:pPr>
+              <w:spacing w:line="360" w:lineRule="auto"/>
+            </w:pPr>
+            <w:r>
+              <w:t>Médio</w:t>
+            </w:r>
+          </w:p>
+        </w:tc>
+      </w:tr>
+      <w:tr>
+        <w:tc>
+          <w:tcPr>
+            <w:tcW w:w="1418" w:type="dxa"/>
+            <w:vAlign w:val="center"/>
+          </w:tcPr>
+          <w:p>
+            <w:pPr>
+              <w:spacing w:line="360" w:lineRule="auto"/>
+            </w:pPr>
+          </w:p>
+        </w:tc>
+        <w:tc>
+          <w:tcPr>
+            <w:tcW w:w="4394" w:type="dxa"/>
+            <w:vAlign w:val="center"/>
+          </w:tcPr>
+          <w:p>
+            <w:pPr>
+              <w:spacing w:line="360" w:lineRule="auto"/>
+            </w:pPr>
+            <w:r>
+              <w:t>Interface amigável e responsiva</w:t>
+            </w:r>
+          </w:p>
+        </w:tc>
+        <w:tc>
+          <w:tcPr>
+            <w:tcW w:w="1559" w:type="dxa"/>
+            <w:vAlign w:val="center"/>
+          </w:tcPr>
+          <w:p>
+            <w:pPr>
+              <w:spacing w:line="360" w:lineRule="auto"/>
+            </w:pPr>
+            <w:r>
+              <w:t>Não Funcional</w:t>
+            </w:r>
+          </w:p>
+        </w:tc>
+        <w:tc>
+          <w:tcPr>
+            <w:tcW w:w="1690" w:type="dxa"/>
+            <w:vAlign w:val="center"/>
+          </w:tcPr>
+          <w:p>
+            <w:pPr>
+              <w:spacing w:line="360" w:lineRule="auto"/>
+            </w:pPr>
+            <w:r>
+              <w:t>Médio</w:t>
             </w:r>
           </w:p>
         </w:tc>
@@ -2242,7 +4217,21 @@
           <w:sz w:val="20"/>
           <w:szCs w:val="20"/>
         </w:rPr>
-        <w:t>Fonte: Elaborado pelo autor com base na descrição e diagrama de caso de uso</w:t>
+        <w:t>Fonte: Elaborado pelo autor com base n</w:t>
+      </w:r>
+      <w:r>
+        <w:rPr>
+          <w:sz w:val="20"/>
+          <w:szCs w:val="20"/>
+        </w:rPr>
+        <w:t xml:space="preserve">o estudo de caso </w:t>
+      </w:r>
+      <w:r>
+        <w:rPr>
+          <w:sz w:val="20"/>
+          <w:szCs w:val="20"/>
+        </w:rPr>
+        <w:t>e diagrama de caso de uso</w:t>
       </w:r>
     </w:p>
     <w:p>
@@ -2253,7 +4242,7 @@
           <w:numId w:val="1"/>
         </w:numPr>
       </w:pPr>
-      <w:bookmarkStart w:id="5" w:name="_Toc203331158"/>
+      <w:bookmarkStart w:id="5" w:name="_Toc203384657"/>
       <w:r>
         <w:t>MODELAGEM E ARQUITETURA</w:t>
       </w:r>
@@ -2491,7 +4480,6 @@
       </w:r>
       <w:proofErr w:type="spellStart"/>
       <w:r>
-        <w:lastRenderedPageBreak/>
         <w:t>interdum</w:t>
       </w:r>
       <w:proofErr w:type="spellEnd"/>
@@ -3924,6 +5912,7 @@
       </w:r>
       <w:proofErr w:type="spellStart"/>
       <w:r>
+        <w:lastRenderedPageBreak/>
         <w:t>Praesent</w:t>
       </w:r>
       <w:proofErr w:type="spellEnd"/>
@@ -4810,7 +6799,6 @@
       </w:r>
       <w:proofErr w:type="spellStart"/>
       <w:r>
-        <w:lastRenderedPageBreak/>
         <w:t>accumsan</w:t>
       </w:r>
       <w:proofErr w:type="spellEnd"/>
@@ -4977,7 +6965,7 @@
           <w:numId w:val="1"/>
         </w:numPr>
       </w:pPr>
-      <w:bookmarkStart w:id="6" w:name="_Toc203331159"/>
+      <w:bookmarkStart w:id="6" w:name="_Toc203384658"/>
       <w:r>
         <w:t>IMPLEMENTAÇÃO</w:t>
       </w:r>
@@ -6000,6 +7988,7 @@
       </w:r>
       <w:proofErr w:type="spellStart"/>
       <w:r>
+        <w:lastRenderedPageBreak/>
         <w:t>consequat</w:t>
       </w:r>
       <w:proofErr w:type="spellEnd"/>
@@ -6902,7 +8891,6 @@
       </w:r>
       <w:proofErr w:type="spellStart"/>
       <w:r>
-        <w:lastRenderedPageBreak/>
         <w:t>cursus</w:t>
       </w:r>
       <w:proofErr w:type="spellEnd"/>
@@ -7700,7 +9688,7 @@
           <w:numId w:val="1"/>
         </w:numPr>
       </w:pPr>
-      <w:bookmarkStart w:id="7" w:name="_Toc203331160"/>
+      <w:bookmarkStart w:id="7" w:name="_Toc203384659"/>
       <w:r>
         <w:t>PLANO DE TESTES</w:t>
       </w:r>
@@ -8082,6 +10070,7 @@
       </w:r>
       <w:proofErr w:type="spellStart"/>
       <w:r>
+        <w:lastRenderedPageBreak/>
         <w:t>sapien</w:t>
       </w:r>
       <w:proofErr w:type="spellEnd"/>
@@ -9034,7 +11023,6 @@
       </w:r>
       <w:proofErr w:type="spellStart"/>
       <w:r>
-        <w:lastRenderedPageBreak/>
         <w:t>tincidunt</w:t>
       </w:r>
       <w:proofErr w:type="spellEnd"/>
@@ -10329,6 +12317,7 @@
       </w:r>
       <w:proofErr w:type="spellStart"/>
       <w:r>
+        <w:lastRenderedPageBreak/>
         <w:t>pharetra</w:t>
       </w:r>
       <w:proofErr w:type="spellEnd"/>
@@ -10423,7 +12412,7 @@
           <w:numId w:val="1"/>
         </w:numPr>
       </w:pPr>
-      <w:bookmarkStart w:id="8" w:name="_Toc203331161"/>
+      <w:bookmarkStart w:id="8" w:name="_Toc203384660"/>
       <w:r>
         <w:t>CONCLUSÃO</w:t>
       </w:r>
@@ -11150,7 +13139,6 @@
       </w:r>
       <w:proofErr w:type="spellStart"/>
       <w:r>
-        <w:lastRenderedPageBreak/>
         <w:t>congue</w:t>
       </w:r>
       <w:proofErr w:type="spellEnd"/>
@@ -12405,6 +14393,7 @@
       </w:r>
       <w:proofErr w:type="spellStart"/>
       <w:r>
+        <w:lastRenderedPageBreak/>
         <w:t>lacinia</w:t>
       </w:r>
       <w:proofErr w:type="spellEnd"/>
@@ -13142,9 +15131,8 @@
       <w:pPr>
         <w:pStyle w:val="Ttulo2"/>
       </w:pPr>
-      <w:bookmarkStart w:id="9" w:name="_Toc203331162"/>
-      <w:r>
-        <w:lastRenderedPageBreak/>
+      <w:bookmarkStart w:id="9" w:name="_Toc203384661"/>
+      <w:r>
         <w:t>REFERÊNCIAS</w:t>
       </w:r>
       <w:bookmarkEnd w:id="9"/>
@@ -13575,14 +15563,7 @@
           <w:rPr>
             <w:rStyle w:val="Hyperlink"/>
           </w:rPr>
-          <w:t>https://www.google.com/search?q=prontu%C3%A1rio+m%C3%A9dico+como+%C3%A9+feito&amp;oq=prontu%C3%A1rio+m%C3%A9dico+como+%C3%A9+feito&amp;gs</w:t>
-        </w:r>
-        <w:r>
-          <w:rPr>
-            <w:rStyle w:val="Hyperlink"/>
-          </w:rPr>
-          <w:lastRenderedPageBreak/>
-          <w:t>_lcrp=EgZjaHJvbWUyBggAEEUYOTIICAEQABgWGB4yBwgCEAAY7wUyCggDEAAYgAQYogQyCggEEAAYgAQYogQyBwgFEAAY7wXSAQg2ODg1ajBqNKgCALACAQ&amp;sourceid=chrome&amp;ie=UTF-8</w:t>
+          <w:t>https://www.google.com/search?q=prontu%C3%A1rio+m%C3%A9dico+como+%C3%A9+feito&amp;oq=prontu%C3%A1rio+m%C3%A9dico+como+%C3%A9+feito&amp;gs_lcrp=EgZjaHJvbWUyBggAEEUYOTIICAEQABgWGB4yBwgCEAAY7wUyCggDEAAYgAQYogQyCggEEAAYgAQYogQyBwgFEAAY7wXSAQg2ODg1ajBqNKgCALACAQ&amp;sourceid=chrome&amp;ie=UTF-8</w:t>
         </w:r>
       </w:hyperlink>
       <w:r>
@@ -13654,7 +15635,14 @@
           <w:rPr>
             <w:rStyle w:val="Hyperlink"/>
           </w:rPr>
-          <w:t>https://www.google.com/search?q=diferen%C3%A7a+entre+consulta+e+prontu%C3%A1rio+m%C3%A9dico&amp;sca_esv=1e618ffcd8ec6d84&amp;hl=pt-BR&amp;sxsrf=AHTn8zomibTGUjrAAHva1HGdmMX8BqrOcg%3A1745871115886&amp;source=hp&amp;ei=C-EPaLWsM46d5OUPspXIyQs&amp;iflsig=ACkRmUkAAAAAaA_vG0fqRHCnogcXS4SdbFYZVv9OBIG1&amp;ved=0ahUKEwj13bvdxPuMAxWODrkGHbIKMrkQ4dUDCBc&amp;uact=5&amp;oq=diferen%C3%A7a+entre+consulta+e+prontu%C3%A1rio+m%C3%A9dico&amp;gs_lp=Egdnd3Mtd2l6Ii9kaWZlcmVuw6dhIGVudHJlIGNvbnN1bHRhIGUgcHJvbnR1w6FyaW8gbcOpZGljbzIFECEYnwUyBRAhGJ8FMgUQIRifBTIFECEYnwUyBRAhGJ8FMgUQIRifBTIFECEYnwUyBRAhGJ8FMgUQIRifBTIFECEYnwVI7j1QgARY6DpwAXgAkAEAmAGvAaABuSyqAQQwLjQ0uAEDyAEA-AEBmAItoAK-LagCCsICBxAjGCcY6gLCAg0QIxjwBRgnGMkCGOoCwgIMECMYgAQYExgnGIoFwgIKECMYgAQYJxiKBcICCBAAGIAEGLEDwgIOEC4YgAQYsQMY0QMYxwHCAgsQLhiABBjRAxjHAcICDhAuGIAEGLEDGIMBGIoFwgILEAAYgAQYsQMYgwHCAhAQLhiABBjRAxjHARgnGIoFwgIKEAAYgAQYQxiKBcICBBAjGCfCAg0QABiABBixAxhDGIoFwgILEAAYgAQYsQMYigXCAgUQABiABMICBhAAGBYYHsICCBAAGIAEGKIEwgIFEAAY7wXCAgUQIRigAZgDDfEFL2PDsEA-f1aSBwQxLjQ0oAf70AKyBwQwLjQ0uAexLQ&amp;sclient=gws-wiz</w:t>
+          <w:t>https://www.google.com/search?q=diferen%C3%A7a+entre+consulta+e+prontu%C3%A1rio+m%C3%A9dico&amp;sca_esv=1e618ffcd8ec6d84&amp;hl=pt-BR&amp;sxsrf=AHTn8zomibTGUjrAAHva1HGdmMX8BqrOcg%3A1745871115886&amp;source=hp&amp;ei=C-EPaLWsM46d5OUPspXIyQs&amp;iflsig=ACkRmUkAAAAAaA_vG0fqRHCnogcXS4SdbFYZVv9OBIG1&amp;ved=0ahUKEwj13bvdxPuMAxWODrkGHbIKMrkQ4dUDCBc&amp;uact=5&amp;oq=diferen%C3%A7a+entre+consulta+e+prontu%C3%A1rio+m%C3%A9dico&amp;gs_lp=Egdnd3Mtd2l6Ii9kaWZlcmVuw6dhIGVudHJlIGNvbnN1bHRhIGUgcHJvbnR1w6FyaW8gbcOpZGljbzIFECEYnwUyBRAhGJ8FMgUQIRifBTIFECEYnwUyBRAhGJ8FMgUQIRifBTIFECEYnwUyBRAhGJ8FMgUQIRifBTIFECEYnwVI7j1QgARY6DpwAXgAkAEAmAGvAaABuSyqAQQwLjQ0uAEDyAEA-AEBmAItoAK-</w:t>
+        </w:r>
+        <w:r>
+          <w:rPr>
+            <w:rStyle w:val="Hyperlink"/>
+          </w:rPr>
+          <w:lastRenderedPageBreak/>
+          <w:t>LagCCsICBxAjGCcY6gLCAg0QIxjwBRgnGMkCGOoCwgIMECMYgAQYExgnGIoFwgIKECMYgAQYJxiKBcICCBAAGIAEGLEDwgIOEC4YgAQYsQMY0QMYxwHCAgsQLhiABBjRAxjHAcICDhAuGIAEGLEDGIMBGIoFwgILEAAYgAQYsQMYgwHCAhAQLhiABBjRAxjHARgnGIoFwgIKEAAYgAQYQxiKBcICBBAjGCfCAg0QABiABBixAxhDGIoFwgILEAAYgAQYsQMYigXCAgUQABiABMICBhAAGBYYHsICCBAAGIAEGKIEwgIFEAAY7wXCAgUQIRigAZgDDfEFL2PDsEA-f1aSBwQxLjQ0oAf70AKyBwQwLjQ0uAexLQ&amp;sclient=gws-wiz</w:t>
         </w:r>
       </w:hyperlink>
       <w:r>
@@ -14062,7 +16050,7 @@
         <w:pStyle w:val="Ttulo2"/>
         <w:jc w:val="center"/>
       </w:pPr>
-      <w:bookmarkStart w:id="10" w:name="_Toc203331163"/>
+      <w:bookmarkStart w:id="10" w:name="_Toc203384662"/>
       <w:r>
         <w:lastRenderedPageBreak/>
         <w:t>ANEXO A – CASO DE USO</w:t>
@@ -14133,10 +16121,10 @@
           <w:noProof/>
         </w:rPr>
         <w:drawing>
-          <wp:inline distT="0" distB="0" distL="0" distR="0" wp14:anchorId="6D303200" wp14:editId="52280434">
-            <wp:extent cx="5760085" cy="5492115"/>
+          <wp:inline distT="0" distB="0" distL="0" distR="0" wp14:anchorId="3FEF2CFD" wp14:editId="0452AA14">
+            <wp:extent cx="5760085" cy="2743200"/>
             <wp:effectExtent l="0" t="0" r="0" b="0"/>
-            <wp:docPr id="1471253039" name="Imagem 1"/>
+            <wp:docPr id="2130649884" name="Imagem 1"/>
             <wp:cNvGraphicFramePr>
               <a:graphicFrameLocks xmlns:a="http://schemas.openxmlformats.org/drawingml/2006/main" noChangeAspect="1"/>
             </wp:cNvGraphicFramePr>
@@ -14144,7 +16132,7 @@
               <a:graphicData uri="http://schemas.openxmlformats.org/drawingml/2006/picture">
                 <pic:pic xmlns:pic="http://schemas.openxmlformats.org/drawingml/2006/picture">
                   <pic:nvPicPr>
-                    <pic:cNvPr id="1471253039" name="Imagem 1471253039"/>
+                    <pic:cNvPr id="2130649884" name="Imagem 2130649884"/>
                     <pic:cNvPicPr/>
                   </pic:nvPicPr>
                   <pic:blipFill>
@@ -14162,7 +16150,7 @@
                   <pic:spPr>
                     <a:xfrm>
                       <a:off x="0" y="0"/>
-                      <a:ext cx="5760085" cy="5492115"/>
+                      <a:ext cx="5760085" cy="2743200"/>
                     </a:xfrm>
                     <a:prstGeom prst="rect">
                       <a:avLst/>
@@ -14195,7 +16183,7 @@
         <w:pStyle w:val="Ttulo2"/>
         <w:jc w:val="center"/>
       </w:pPr>
-      <w:bookmarkStart w:id="11" w:name="_Toc203331164"/>
+      <w:bookmarkStart w:id="11" w:name="_Toc203384663"/>
       <w:r>
         <w:lastRenderedPageBreak/>
         <w:t>ANEXO B</w:t>
@@ -14319,7 +16307,7 @@
         </w:rPr>
         <w:br w:type="page"/>
       </w:r>
-      <w:bookmarkStart w:id="12" w:name="_Toc203331165"/>
+      <w:bookmarkStart w:id="12" w:name="_Toc203384664"/>
       <w:r>
         <w:lastRenderedPageBreak/>
         <w:t>ANEXO C – PRONTUÁRIO DE TRIAGEM</w:t>
@@ -14417,7 +16405,7 @@
         </w:rPr>
         <w:br w:type="page"/>
       </w:r>
-      <w:bookmarkStart w:id="13" w:name="_Toc203331166"/>
+      <w:bookmarkStart w:id="13" w:name="_Toc203384665"/>
       <w:r>
         <w:lastRenderedPageBreak/>
         <w:t>ANEXO D – MODELO DE CARTEIRA DE ENFERMEIRO</w:t>
@@ -14519,7 +16507,7 @@
         <w:pStyle w:val="Ttulo2"/>
         <w:jc w:val="center"/>
       </w:pPr>
-      <w:bookmarkStart w:id="14" w:name="_Toc203331167"/>
+      <w:bookmarkStart w:id="14" w:name="_Toc203384666"/>
       <w:r>
         <w:lastRenderedPageBreak/>
         <w:t>ANEXO E – MODELO CARTEIRA DE FARMACÊUTICO</w:t>
@@ -14617,7 +16605,7 @@
         <w:pStyle w:val="Ttulo2"/>
         <w:jc w:val="center"/>
       </w:pPr>
-      <w:bookmarkStart w:id="15" w:name="_Toc203331168"/>
+      <w:bookmarkStart w:id="15" w:name="_Toc203384667"/>
       <w:r>
         <w:lastRenderedPageBreak/>
         <w:t>ANEXO F – MODELO CARTEIRA DE MÉDICO</w:t>
@@ -15772,6 +17760,7 @@
   <w:style w:type="character" w:default="1" w:styleId="Fontepargpadro">
     <w:name w:val="Default Paragraph Font"/>
     <w:uiPriority w:val="1"/>
+    <w:semiHidden/>
     <w:unhideWhenUsed/>
   </w:style>
   <w:style w:type="table" w:default="1" w:styleId="Tabelanormal">

</xml_diff>

<commit_message>
Finalização das alterações das classes DAO
</commit_message>
<xml_diff>
--- a/Documentação.docx
+++ b/Documentação.docx
@@ -125,7 +125,7 @@
           <w:r>
             <w:fldChar w:fldCharType="separate"/>
           </w:r>
-          <w:hyperlink w:anchor="_Toc203412170" w:history="1">
+          <w:hyperlink w:anchor="_Toc203417874" w:history="1">
             <w:r>
               <w:rPr>
                 <w:rStyle w:val="Hyperlink"/>
@@ -167,7 +167,7 @@
                 <w:noProof/>
                 <w:webHidden/>
               </w:rPr>
-              <w:instrText xml:space="preserve"> PAGEREF _Toc203412170 \h </w:instrText>
+              <w:instrText xml:space="preserve"> PAGEREF _Toc203417874 \h </w:instrText>
             </w:r>
             <w:r>
               <w:rPr>
@@ -211,7 +211,7 @@
               <w:lang w:eastAsia="pt-BR"/>
             </w:rPr>
           </w:pPr>
-          <w:hyperlink w:anchor="_Toc203412171" w:history="1">
+          <w:hyperlink w:anchor="_Toc203417875" w:history="1">
             <w:r>
               <w:rPr>
                 <w:rStyle w:val="Hyperlink"/>
@@ -253,7 +253,7 @@
                 <w:noProof/>
                 <w:webHidden/>
               </w:rPr>
-              <w:instrText xml:space="preserve"> PAGEREF _Toc203412171 \h </w:instrText>
+              <w:instrText xml:space="preserve"> PAGEREF _Toc203417875 \h </w:instrText>
             </w:r>
             <w:r>
               <w:rPr>
@@ -297,7 +297,7 @@
               <w:lang w:eastAsia="pt-BR"/>
             </w:rPr>
           </w:pPr>
-          <w:hyperlink w:anchor="_Toc203412172" w:history="1">
+          <w:hyperlink w:anchor="_Toc203417876" w:history="1">
             <w:r>
               <w:rPr>
                 <w:rStyle w:val="Hyperlink"/>
@@ -339,7 +339,7 @@
                 <w:noProof/>
                 <w:webHidden/>
               </w:rPr>
-              <w:instrText xml:space="preserve"> PAGEREF _Toc203412172 \h </w:instrText>
+              <w:instrText xml:space="preserve"> PAGEREF _Toc203417876 \h </w:instrText>
             </w:r>
             <w:r>
               <w:rPr>
@@ -383,7 +383,7 @@
               <w:lang w:eastAsia="pt-BR"/>
             </w:rPr>
           </w:pPr>
-          <w:hyperlink w:anchor="_Toc203412173" w:history="1">
+          <w:hyperlink w:anchor="_Toc203417877" w:history="1">
             <w:r>
               <w:rPr>
                 <w:rStyle w:val="Hyperlink"/>
@@ -425,7 +425,7 @@
                 <w:noProof/>
                 <w:webHidden/>
               </w:rPr>
-              <w:instrText xml:space="preserve"> PAGEREF _Toc203412173 \h </w:instrText>
+              <w:instrText xml:space="preserve"> PAGEREF _Toc203417877 \h </w:instrText>
             </w:r>
             <w:r>
               <w:rPr>
@@ -469,7 +469,7 @@
               <w:lang w:eastAsia="pt-BR"/>
             </w:rPr>
           </w:pPr>
-          <w:hyperlink w:anchor="_Toc203412174" w:history="1">
+          <w:hyperlink w:anchor="_Toc203417878" w:history="1">
             <w:r>
               <w:rPr>
                 <w:rStyle w:val="Hyperlink"/>
@@ -511,7 +511,7 @@
                 <w:noProof/>
                 <w:webHidden/>
               </w:rPr>
-              <w:instrText xml:space="preserve"> PAGEREF _Toc203412174 \h </w:instrText>
+              <w:instrText xml:space="preserve"> PAGEREF _Toc203417878 \h </w:instrText>
             </w:r>
             <w:r>
               <w:rPr>
@@ -555,7 +555,7 @@
               <w:lang w:eastAsia="pt-BR"/>
             </w:rPr>
           </w:pPr>
-          <w:hyperlink w:anchor="_Toc203412175" w:history="1">
+          <w:hyperlink w:anchor="_Toc203417879" w:history="1">
             <w:r>
               <w:rPr>
                 <w:rStyle w:val="Hyperlink"/>
@@ -597,7 +597,7 @@
                 <w:noProof/>
                 <w:webHidden/>
               </w:rPr>
-              <w:instrText xml:space="preserve"> PAGEREF _Toc203412175 \h </w:instrText>
+              <w:instrText xml:space="preserve"> PAGEREF _Toc203417879 \h </w:instrText>
             </w:r>
             <w:r>
               <w:rPr>
@@ -641,7 +641,7 @@
               <w:lang w:eastAsia="pt-BR"/>
             </w:rPr>
           </w:pPr>
-          <w:hyperlink w:anchor="_Toc203412176" w:history="1">
+          <w:hyperlink w:anchor="_Toc203417880" w:history="1">
             <w:r>
               <w:rPr>
                 <w:rStyle w:val="Hyperlink"/>
@@ -683,7 +683,7 @@
                 <w:noProof/>
                 <w:webHidden/>
               </w:rPr>
-              <w:instrText xml:space="preserve"> PAGEREF _Toc203412176 \h </w:instrText>
+              <w:instrText xml:space="preserve"> PAGEREF _Toc203417880 \h </w:instrText>
             </w:r>
             <w:r>
               <w:rPr>
@@ -727,7 +727,7 @@
               <w:lang w:eastAsia="pt-BR"/>
             </w:rPr>
           </w:pPr>
-          <w:hyperlink w:anchor="_Toc203412177" w:history="1">
+          <w:hyperlink w:anchor="_Toc203417881" w:history="1">
             <w:r>
               <w:rPr>
                 <w:rStyle w:val="Hyperlink"/>
@@ -769,7 +769,7 @@
                 <w:noProof/>
                 <w:webHidden/>
               </w:rPr>
-              <w:instrText xml:space="preserve"> PAGEREF _Toc203412177 \h </w:instrText>
+              <w:instrText xml:space="preserve"> PAGEREF _Toc203417881 \h </w:instrText>
             </w:r>
             <w:r>
               <w:rPr>
@@ -813,7 +813,7 @@
               <w:lang w:eastAsia="pt-BR"/>
             </w:rPr>
           </w:pPr>
-          <w:hyperlink w:anchor="_Toc203412178" w:history="1">
+          <w:hyperlink w:anchor="_Toc203417882" w:history="1">
             <w:r>
               <w:rPr>
                 <w:rStyle w:val="Hyperlink"/>
@@ -855,7 +855,7 @@
                 <w:noProof/>
                 <w:webHidden/>
               </w:rPr>
-              <w:instrText xml:space="preserve"> PAGEREF _Toc203412178 \h </w:instrText>
+              <w:instrText xml:space="preserve"> PAGEREF _Toc203417882 \h </w:instrText>
             </w:r>
             <w:r>
               <w:rPr>
@@ -899,7 +899,7 @@
               <w:lang w:eastAsia="pt-BR"/>
             </w:rPr>
           </w:pPr>
-          <w:hyperlink w:anchor="_Toc203412179" w:history="1">
+          <w:hyperlink w:anchor="_Toc203417883" w:history="1">
             <w:r>
               <w:rPr>
                 <w:rStyle w:val="Hyperlink"/>
@@ -941,7 +941,7 @@
                 <w:noProof/>
                 <w:webHidden/>
               </w:rPr>
-              <w:instrText xml:space="preserve"> PAGEREF _Toc203412179 \h </w:instrText>
+              <w:instrText xml:space="preserve"> PAGEREF _Toc203417883 \h </w:instrText>
             </w:r>
             <w:r>
               <w:rPr>
@@ -985,7 +985,7 @@
               <w:lang w:eastAsia="pt-BR"/>
             </w:rPr>
           </w:pPr>
-          <w:hyperlink w:anchor="_Toc203412180" w:history="1">
+          <w:hyperlink w:anchor="_Toc203417884" w:history="1">
             <w:r>
               <w:rPr>
                 <w:rStyle w:val="Hyperlink"/>
@@ -1027,7 +1027,7 @@
                 <w:noProof/>
                 <w:webHidden/>
               </w:rPr>
-              <w:instrText xml:space="preserve"> PAGEREF _Toc203412180 \h </w:instrText>
+              <w:instrText xml:space="preserve"> PAGEREF _Toc203417884 \h </w:instrText>
             </w:r>
             <w:r>
               <w:rPr>
@@ -1071,7 +1071,7 @@
               <w:lang w:eastAsia="pt-BR"/>
             </w:rPr>
           </w:pPr>
-          <w:hyperlink w:anchor="_Toc203412181" w:history="1">
+          <w:hyperlink w:anchor="_Toc203417885" w:history="1">
             <w:r>
               <w:rPr>
                 <w:rStyle w:val="Hyperlink"/>
@@ -1113,7 +1113,7 @@
                 <w:noProof/>
                 <w:webHidden/>
               </w:rPr>
-              <w:instrText xml:space="preserve"> PAGEREF _Toc203412181 \h </w:instrText>
+              <w:instrText xml:space="preserve"> PAGEREF _Toc203417885 \h </w:instrText>
             </w:r>
             <w:r>
               <w:rPr>
@@ -1133,7 +1133,7 @@
                 <w:noProof/>
                 <w:webHidden/>
               </w:rPr>
-              <w:t>12</w:t>
+              <w:t>13</w:t>
             </w:r>
             <w:r>
               <w:rPr>
@@ -1157,7 +1157,7 @@
               <w:lang w:eastAsia="pt-BR"/>
             </w:rPr>
           </w:pPr>
-          <w:hyperlink w:anchor="_Toc203412182" w:history="1">
+          <w:hyperlink w:anchor="_Toc203417886" w:history="1">
             <w:r>
               <w:rPr>
                 <w:rStyle w:val="Hyperlink"/>
@@ -1199,7 +1199,7 @@
                 <w:noProof/>
                 <w:webHidden/>
               </w:rPr>
-              <w:instrText xml:space="preserve"> PAGEREF _Toc203412182 \h </w:instrText>
+              <w:instrText xml:space="preserve"> PAGEREF _Toc203417886 \h </w:instrText>
             </w:r>
             <w:r>
               <w:rPr>
@@ -1219,7 +1219,7 @@
                 <w:noProof/>
                 <w:webHidden/>
               </w:rPr>
-              <w:t>12</w:t>
+              <w:t>13</w:t>
             </w:r>
             <w:r>
               <w:rPr>
@@ -1243,7 +1243,7 @@
               <w:lang w:eastAsia="pt-BR"/>
             </w:rPr>
           </w:pPr>
-          <w:hyperlink w:anchor="_Toc203412183" w:history="1">
+          <w:hyperlink w:anchor="_Toc203417887" w:history="1">
             <w:r>
               <w:rPr>
                 <w:rStyle w:val="Hyperlink"/>
@@ -1285,7 +1285,7 @@
                 <w:noProof/>
                 <w:webHidden/>
               </w:rPr>
-              <w:instrText xml:space="preserve"> PAGEREF _Toc203412183 \h </w:instrText>
+              <w:instrText xml:space="preserve"> PAGEREF _Toc203417887 \h </w:instrText>
             </w:r>
             <w:r>
               <w:rPr>
@@ -1305,7 +1305,7 @@
                 <w:noProof/>
                 <w:webHidden/>
               </w:rPr>
-              <w:t>12</w:t>
+              <w:t>13</w:t>
             </w:r>
             <w:r>
               <w:rPr>
@@ -1329,7 +1329,7 @@
               <w:lang w:eastAsia="pt-BR"/>
             </w:rPr>
           </w:pPr>
-          <w:hyperlink w:anchor="_Toc203412184" w:history="1">
+          <w:hyperlink w:anchor="_Toc203417888" w:history="1">
             <w:r>
               <w:rPr>
                 <w:rStyle w:val="Hyperlink"/>
@@ -1371,7 +1371,7 @@
                 <w:noProof/>
                 <w:webHidden/>
               </w:rPr>
-              <w:instrText xml:space="preserve"> PAGEREF _Toc203412184 \h </w:instrText>
+              <w:instrText xml:space="preserve"> PAGEREF _Toc203417888 \h </w:instrText>
             </w:r>
             <w:r>
               <w:rPr>
@@ -1415,7 +1415,7 @@
               <w:lang w:eastAsia="pt-BR"/>
             </w:rPr>
           </w:pPr>
-          <w:hyperlink w:anchor="_Toc203412185" w:history="1">
+          <w:hyperlink w:anchor="_Toc203417889" w:history="1">
             <w:r>
               <w:rPr>
                 <w:rStyle w:val="Hyperlink"/>
@@ -1457,7 +1457,7 @@
                 <w:noProof/>
                 <w:webHidden/>
               </w:rPr>
-              <w:instrText xml:space="preserve"> PAGEREF _Toc203412185 \h </w:instrText>
+              <w:instrText xml:space="preserve"> PAGEREF _Toc203417889 \h </w:instrText>
             </w:r>
             <w:r>
               <w:rPr>
@@ -1477,7 +1477,7 @@
                 <w:noProof/>
                 <w:webHidden/>
               </w:rPr>
-              <w:t>17</w:t>
+              <w:t>18</w:t>
             </w:r>
             <w:r>
               <w:rPr>
@@ -1500,7 +1500,7 @@
               <w:lang w:eastAsia="pt-BR"/>
             </w:rPr>
           </w:pPr>
-          <w:hyperlink w:anchor="_Toc203412186" w:history="1">
+          <w:hyperlink w:anchor="_Toc203417890" w:history="1">
             <w:r>
               <w:rPr>
                 <w:rStyle w:val="Hyperlink"/>
@@ -1527,7 +1527,7 @@
                 <w:noProof/>
                 <w:webHidden/>
               </w:rPr>
-              <w:instrText xml:space="preserve"> PAGEREF _Toc203412186 \h </w:instrText>
+              <w:instrText xml:space="preserve"> PAGEREF _Toc203417890 \h </w:instrText>
             </w:r>
             <w:r>
               <w:rPr>
@@ -1547,7 +1547,7 @@
                 <w:noProof/>
                 <w:webHidden/>
               </w:rPr>
-              <w:t>18</w:t>
+              <w:t>19</w:t>
             </w:r>
             <w:r>
               <w:rPr>
@@ -1570,7 +1570,7 @@
               <w:lang w:eastAsia="pt-BR"/>
             </w:rPr>
           </w:pPr>
-          <w:hyperlink w:anchor="_Toc203412187" w:history="1">
+          <w:hyperlink w:anchor="_Toc203417891" w:history="1">
             <w:r>
               <w:rPr>
                 <w:rStyle w:val="Hyperlink"/>
@@ -1597,7 +1597,7 @@
                 <w:noProof/>
                 <w:webHidden/>
               </w:rPr>
-              <w:instrText xml:space="preserve"> PAGEREF _Toc203412187 \h </w:instrText>
+              <w:instrText xml:space="preserve"> PAGEREF _Toc203417891 \h </w:instrText>
             </w:r>
             <w:r>
               <w:rPr>
@@ -1617,7 +1617,7 @@
                 <w:noProof/>
                 <w:webHidden/>
               </w:rPr>
-              <w:t>23</w:t>
+              <w:t>24</w:t>
             </w:r>
             <w:r>
               <w:rPr>
@@ -1640,7 +1640,7 @@
               <w:lang w:eastAsia="pt-BR"/>
             </w:rPr>
           </w:pPr>
-          <w:hyperlink w:anchor="_Toc203412188" w:history="1">
+          <w:hyperlink w:anchor="_Toc203417892" w:history="1">
             <w:r>
               <w:rPr>
                 <w:rStyle w:val="Hyperlink"/>
@@ -1667,7 +1667,7 @@
                 <w:noProof/>
                 <w:webHidden/>
               </w:rPr>
-              <w:instrText xml:space="preserve"> PAGEREF _Toc203412188 \h </w:instrText>
+              <w:instrText xml:space="preserve"> PAGEREF _Toc203417892 \h </w:instrText>
             </w:r>
             <w:r>
               <w:rPr>
@@ -1687,7 +1687,7 @@
                 <w:noProof/>
                 <w:webHidden/>
               </w:rPr>
-              <w:t>24</w:t>
+              <w:t>25</w:t>
             </w:r>
             <w:r>
               <w:rPr>
@@ -1710,7 +1710,7 @@
               <w:lang w:eastAsia="pt-BR"/>
             </w:rPr>
           </w:pPr>
-          <w:hyperlink w:anchor="_Toc203412189" w:history="1">
+          <w:hyperlink w:anchor="_Toc203417893" w:history="1">
             <w:r>
               <w:rPr>
                 <w:rStyle w:val="Hyperlink"/>
@@ -1737,7 +1737,7 @@
                 <w:noProof/>
                 <w:webHidden/>
               </w:rPr>
-              <w:instrText xml:space="preserve"> PAGEREF _Toc203412189 \h </w:instrText>
+              <w:instrText xml:space="preserve"> PAGEREF _Toc203417893 \h </w:instrText>
             </w:r>
             <w:r>
               <w:rPr>
@@ -1757,7 +1757,7 @@
                 <w:noProof/>
                 <w:webHidden/>
               </w:rPr>
-              <w:t>25</w:t>
+              <w:t>26</w:t>
             </w:r>
             <w:r>
               <w:rPr>
@@ -1780,7 +1780,7 @@
               <w:lang w:eastAsia="pt-BR"/>
             </w:rPr>
           </w:pPr>
-          <w:hyperlink w:anchor="_Toc203412190" w:history="1">
+          <w:hyperlink w:anchor="_Toc203417894" w:history="1">
             <w:r>
               <w:rPr>
                 <w:rStyle w:val="Hyperlink"/>
@@ -1807,7 +1807,7 @@
                 <w:noProof/>
                 <w:webHidden/>
               </w:rPr>
-              <w:instrText xml:space="preserve"> PAGEREF _Toc203412190 \h </w:instrText>
+              <w:instrText xml:space="preserve"> PAGEREF _Toc203417894 \h </w:instrText>
             </w:r>
             <w:r>
               <w:rPr>
@@ -1827,7 +1827,7 @@
                 <w:noProof/>
                 <w:webHidden/>
               </w:rPr>
-              <w:t>26</w:t>
+              <w:t>27</w:t>
             </w:r>
             <w:r>
               <w:rPr>
@@ -1850,7 +1850,7 @@
               <w:lang w:eastAsia="pt-BR"/>
             </w:rPr>
           </w:pPr>
-          <w:hyperlink w:anchor="_Toc203412191" w:history="1">
+          <w:hyperlink w:anchor="_Toc203417895" w:history="1">
             <w:r>
               <w:rPr>
                 <w:rStyle w:val="Hyperlink"/>
@@ -1877,7 +1877,7 @@
                 <w:noProof/>
                 <w:webHidden/>
               </w:rPr>
-              <w:instrText xml:space="preserve"> PAGEREF _Toc203412191 \h </w:instrText>
+              <w:instrText xml:space="preserve"> PAGEREF _Toc203417895 \h </w:instrText>
             </w:r>
             <w:r>
               <w:rPr>
@@ -1897,7 +1897,7 @@
                 <w:noProof/>
                 <w:webHidden/>
               </w:rPr>
-              <w:t>27</w:t>
+              <w:t>28</w:t>
             </w:r>
             <w:r>
               <w:rPr>
@@ -1920,7 +1920,7 @@
               <w:lang w:eastAsia="pt-BR"/>
             </w:rPr>
           </w:pPr>
-          <w:hyperlink w:anchor="_Toc203412192" w:history="1">
+          <w:hyperlink w:anchor="_Toc203417896" w:history="1">
             <w:r>
               <w:rPr>
                 <w:rStyle w:val="Hyperlink"/>
@@ -1947,7 +1947,7 @@
                 <w:noProof/>
                 <w:webHidden/>
               </w:rPr>
-              <w:instrText xml:space="preserve"> PAGEREF _Toc203412192 \h </w:instrText>
+              <w:instrText xml:space="preserve"> PAGEREF _Toc203417896 \h </w:instrText>
             </w:r>
             <w:r>
               <w:rPr>
@@ -1967,7 +1967,7 @@
                 <w:noProof/>
                 <w:webHidden/>
               </w:rPr>
-              <w:t>28</w:t>
+              <w:t>29</w:t>
             </w:r>
             <w:r>
               <w:rPr>
@@ -2029,7 +2029,7 @@
           <w:numId w:val="1"/>
         </w:numPr>
       </w:pPr>
-      <w:bookmarkStart w:id="0" w:name="_Toc203412170"/>
+      <w:bookmarkStart w:id="0" w:name="_Toc203417874"/>
       <w:r>
         <w:lastRenderedPageBreak/>
         <w:t>INTRODUÇÃO</w:t>
@@ -2163,7 +2163,7 @@
       <w:r>
         <w:t xml:space="preserve"> </w:t>
       </w:r>
-      <w:bookmarkStart w:id="1" w:name="_Toc203412171"/>
+      <w:bookmarkStart w:id="1" w:name="_Toc203417875"/>
       <w:r>
         <w:t>Contexto do Estudo de Caso</w:t>
       </w:r>
@@ -2275,7 +2275,7 @@
         </w:numPr>
         <w:ind w:hanging="371"/>
       </w:pPr>
-      <w:bookmarkStart w:id="2" w:name="_Toc203412172"/>
+      <w:bookmarkStart w:id="2" w:name="_Toc203417876"/>
       <w:r>
         <w:t>Objetivos do Projeto</w:t>
       </w:r>
@@ -2309,7 +2309,7 @@
         </w:numPr>
         <w:ind w:hanging="371"/>
       </w:pPr>
-      <w:bookmarkStart w:id="3" w:name="_Toc203412173"/>
+      <w:bookmarkStart w:id="3" w:name="_Toc203417877"/>
       <w:r>
         <w:t>Principais Usuários</w:t>
       </w:r>
@@ -2423,7 +2423,7 @@
           <w:numId w:val="1"/>
         </w:numPr>
       </w:pPr>
-      <w:bookmarkStart w:id="4" w:name="_Toc203412174"/>
+      <w:bookmarkStart w:id="4" w:name="_Toc203417878"/>
       <w:r>
         <w:lastRenderedPageBreak/>
         <w:t>ANÁLISE E REQUISITOS</w:t>
@@ -4971,7 +4971,7 @@
           <w:numId w:val="1"/>
         </w:numPr>
       </w:pPr>
-      <w:bookmarkStart w:id="5" w:name="_Toc203412175"/>
+      <w:bookmarkStart w:id="5" w:name="_Toc203417879"/>
       <w:r>
         <w:t>MODELAGEM E ARQUITETURA</w:t>
       </w:r>
@@ -4998,7 +4998,7 @@
           <w:numId w:val="1"/>
         </w:numPr>
       </w:pPr>
-      <w:bookmarkStart w:id="6" w:name="_Toc203412176"/>
+      <w:bookmarkStart w:id="6" w:name="_Toc203417880"/>
       <w:r>
         <w:t>Arquitetura do Sistema</w:t>
       </w:r>
@@ -5180,7 +5180,7 @@
           <w:numId w:val="1"/>
         </w:numPr>
       </w:pPr>
-      <w:bookmarkStart w:id="7" w:name="_Toc203412177"/>
+      <w:bookmarkStart w:id="7" w:name="_Toc203417881"/>
       <w:r>
         <w:t>Diagrama de Classes</w:t>
       </w:r>
@@ -5326,7 +5326,7 @@
           <w:numId w:val="1"/>
         </w:numPr>
       </w:pPr>
-      <w:bookmarkStart w:id="8" w:name="_Toc203412178"/>
+      <w:bookmarkStart w:id="8" w:name="_Toc203417882"/>
       <w:r>
         <w:t>Diagrama Entidade-Relacionamento (DER)</w:t>
       </w:r>
@@ -5464,7 +5464,7 @@
           <w:numId w:val="1"/>
         </w:numPr>
       </w:pPr>
-      <w:bookmarkStart w:id="9" w:name="_Toc203412179"/>
+      <w:bookmarkStart w:id="9" w:name="_Toc203417883"/>
       <w:r>
         <w:t>Endpoints da API</w:t>
       </w:r>
@@ -6527,7 +6527,7 @@
           <w:numId w:val="1"/>
         </w:numPr>
       </w:pPr>
-      <w:bookmarkStart w:id="10" w:name="_Toc203412180"/>
+      <w:bookmarkStart w:id="10" w:name="_Toc203417884"/>
       <w:r>
         <w:t>Tecnologias de Persistência</w:t>
       </w:r>
@@ -6786,7 +6786,7 @@
           <w:numId w:val="1"/>
         </w:numPr>
       </w:pPr>
-      <w:bookmarkStart w:id="11" w:name="_Toc203412181"/>
+      <w:bookmarkStart w:id="11" w:name="_Toc203417885"/>
       <w:r>
         <w:t>IMPLEMENTAÇÃO</w:t>
       </w:r>
@@ -6810,7 +6810,7 @@
           <w:numId w:val="1"/>
         </w:numPr>
       </w:pPr>
-      <w:bookmarkStart w:id="12" w:name="_Toc203412182"/>
+      <w:bookmarkStart w:id="12" w:name="_Toc203417886"/>
       <w:r>
         <w:t>Tecnologias Utilizadas</w:t>
       </w:r>
@@ -6938,7 +6938,7 @@
           <w:numId w:val="1"/>
         </w:numPr>
       </w:pPr>
-      <w:bookmarkStart w:id="13" w:name="_Toc203412183"/>
+      <w:bookmarkStart w:id="13" w:name="_Toc203417887"/>
       <w:r>
         <w:t>Estrutura do Sistema</w:t>
       </w:r>
@@ -10396,6 +10396,45 @@
           <w:i/>
           <w:iCs/>
         </w:rPr>
+        <w:t>TelaPr</w:t>
+      </w:r>
+      <w:r>
+        <w:rPr>
+          <w:i/>
+          <w:iCs/>
+        </w:rPr>
+        <w:t>imeiroAcessoADM</w:t>
+      </w:r>
+      <w:r>
+        <w:rPr>
+          <w:i/>
+          <w:iCs/>
+        </w:rPr>
+        <w:t>.java</w:t>
+      </w:r>
+    </w:p>
+    <w:p>
+      <w:pPr>
+        <w:spacing w:after="0" w:line="360" w:lineRule="auto"/>
+        <w:ind w:left="708"/>
+        <w:jc w:val="both"/>
+        <w:rPr>
+          <w:i/>
+          <w:iCs/>
+        </w:rPr>
+      </w:pPr>
+      <w:r>
+        <w:rPr>
+          <w:i/>
+          <w:iCs/>
+        </w:rPr>
+        <w:t xml:space="preserve">¦ +-- </w:t>
+      </w:r>
+      <w:r>
+        <w:rPr>
+          <w:i/>
+          <w:iCs/>
+        </w:rPr>
         <w:t>Tela</w:t>
       </w:r>
       <w:r>
@@ -10540,28 +10579,11 @@
     <w:p>
       <w:pPr>
         <w:spacing w:after="0" w:line="360" w:lineRule="auto"/>
-        <w:ind w:left="708"/>
-        <w:jc w:val="both"/>
-      </w:pPr>
-    </w:p>
-    <w:p>
-      <w:pPr>
-        <w:spacing w:after="0" w:line="360" w:lineRule="auto"/>
         <w:ind w:firstLine="709"/>
         <w:jc w:val="both"/>
       </w:pPr>
       <w:r>
-        <w:t>AAAAA</w:t>
-      </w:r>
-    </w:p>
-    <w:p>
-      <w:pPr>
-        <w:spacing w:after="0" w:line="360" w:lineRule="auto"/>
-        <w:ind w:firstLine="709"/>
-        <w:jc w:val="both"/>
-      </w:pPr>
-      <w:r>
-        <w:t>AAAA</w:t>
+        <w:t>Essa estrutura foi definida e separada dessa forma para que cada parte fique em sua pasta e seja mais fácil de localizar o que desejar sem tanto trabalho.</w:t>
       </w:r>
     </w:p>
     <w:p>
@@ -10579,7 +10601,7 @@
           <w:numId w:val="1"/>
         </w:numPr>
       </w:pPr>
-      <w:bookmarkStart w:id="14" w:name="_Toc203412184"/>
+      <w:bookmarkStart w:id="14" w:name="_Toc203417888"/>
       <w:r>
         <w:lastRenderedPageBreak/>
         <w:t>PLANO DE TESTES</w:t>
@@ -10655,7 +10677,7 @@
           <w:numId w:val="1"/>
         </w:numPr>
       </w:pPr>
-      <w:bookmarkStart w:id="15" w:name="_Toc203412185"/>
+      <w:bookmarkStart w:id="15" w:name="_Toc203417889"/>
       <w:r>
         <w:t>CONCLUSÃO</w:t>
       </w:r>
@@ -10726,7 +10748,7 @@
       <w:pPr>
         <w:pStyle w:val="Ttulo2"/>
       </w:pPr>
-      <w:bookmarkStart w:id="16" w:name="_Toc203412186"/>
+      <w:bookmarkStart w:id="16" w:name="_Toc203417890"/>
       <w:r>
         <w:t>REFERÊNCIAS</w:t>
       </w:r>
@@ -11504,7 +11526,7 @@
         <w:pStyle w:val="Ttulo2"/>
         <w:jc w:val="center"/>
       </w:pPr>
-      <w:bookmarkStart w:id="17" w:name="_Toc203412187"/>
+      <w:bookmarkStart w:id="17" w:name="_Toc203417891"/>
       <w:r>
         <w:lastRenderedPageBreak/>
         <w:t>ANEXO A – CASO DE USO</w:t>
@@ -11637,7 +11659,7 @@
         <w:pStyle w:val="Ttulo2"/>
         <w:jc w:val="center"/>
       </w:pPr>
-      <w:bookmarkStart w:id="18" w:name="_Toc203412188"/>
+      <w:bookmarkStart w:id="18" w:name="_Toc203417892"/>
       <w:r>
         <w:lastRenderedPageBreak/>
         <w:t>ANEXO B</w:t>
@@ -11761,7 +11783,7 @@
         </w:rPr>
         <w:br w:type="page"/>
       </w:r>
-      <w:bookmarkStart w:id="19" w:name="_Toc203412189"/>
+      <w:bookmarkStart w:id="19" w:name="_Toc203417893"/>
       <w:r>
         <w:lastRenderedPageBreak/>
         <w:t>ANEXO C – PRONTUÁRIO DE TRIAGEM</w:t>
@@ -11859,7 +11881,7 @@
         </w:rPr>
         <w:br w:type="page"/>
       </w:r>
-      <w:bookmarkStart w:id="20" w:name="_Toc203412190"/>
+      <w:bookmarkStart w:id="20" w:name="_Toc203417894"/>
       <w:r>
         <w:lastRenderedPageBreak/>
         <w:t>ANEXO D – MODELO DE CARTEIRA DE ENFERMEIRO</w:t>
@@ -11961,7 +11983,7 @@
         <w:pStyle w:val="Ttulo2"/>
         <w:jc w:val="center"/>
       </w:pPr>
-      <w:bookmarkStart w:id="21" w:name="_Toc203412191"/>
+      <w:bookmarkStart w:id="21" w:name="_Toc203417895"/>
       <w:r>
         <w:lastRenderedPageBreak/>
         <w:t>ANEXO E – MODELO CARTEIRA DE FARMACÊUTICO</w:t>
@@ -12059,7 +12081,7 @@
         <w:pStyle w:val="Ttulo2"/>
         <w:jc w:val="center"/>
       </w:pPr>
-      <w:bookmarkStart w:id="22" w:name="_Toc203412192"/>
+      <w:bookmarkStart w:id="22" w:name="_Toc203417896"/>
       <w:r>
         <w:lastRenderedPageBreak/>
         <w:t>ANEXO F – MODELO CARTEIRA DE MÉDICO</w:t>

</xml_diff>